<commit_message>
Add partial content for the handling spreadsheets
</commit_message>
<xml_diff>
--- a/Introduction/hewei-material/3.Environment_Setup/Env_Setup_Lab2.docx
+++ b/Introduction/hewei-material/3.Environment_Setup/Env_Setup_Lab2.docx
@@ -6,7 +6,7 @@
       <w:r>
         <w:t xml:space="preserve">Log into </w:t>
       </w:r>
-      <w:hyperlink r:id="rId5" w:history="1">
+      <w:hyperlink r:id="rId4" w:history="1">
         <w:r>
           <w:rPr>
             <w:rStyle w:val="Hyperlink"/>
@@ -22,7 +22,7 @@
       <w:r>
         <w:t xml:space="preserve">Browser into  URL: </w:t>
       </w:r>
-      <w:hyperlink r:id="rId6" w:history="1">
+      <w:hyperlink r:id="rId5" w:history="1">
         <w:r>
           <w:rPr>
             <w:rStyle w:val="Hyperlink"/>
@@ -62,7 +62,7 @@
                     <pic:cNvPicPr/>
                   </pic:nvPicPr>
                   <pic:blipFill>
-                    <a:blip r:embed="rId7"/>
+                    <a:blip r:embed="rId6"/>
                     <a:stretch>
                       <a:fillRect/>
                     </a:stretch>
@@ -85,13 +85,8 @@
     </w:p>
     <w:p>
       <w:r>
-        <w:t xml:space="preserve">Save the Zip file under the </w:t>
-      </w:r>
-      <w:proofErr w:type="spellStart"/>
-      <w:r>
-        <w:t>Pytho</w:t>
-      </w:r>
-      <w:proofErr w:type="spellEnd"/>
+        <w:t>Save the Zip file under the Pytho</w:t>
+      </w:r>
     </w:p>
     <w:p/>
     <w:p>
@@ -103,15 +98,7 @@
     <w:p/>
     <w:p>
       <w:r>
-        <w:t>Run command “</w:t>
-      </w:r>
-      <w:proofErr w:type="spellStart"/>
-      <w:r>
-        <w:t>pwd</w:t>
-      </w:r>
-      <w:proofErr w:type="spellEnd"/>
-      <w:r>
-        <w:t>” and keep a record of your current directory</w:t>
+        <w:t>Run command “pwd” and keep a record of your current directory</w:t>
       </w:r>
     </w:p>
     <w:p>
@@ -173,18 +160,8 @@
           <w:sz w:val="18"/>
           <w:szCs w:val="18"/>
         </w:rPr>
-        <w:t xml:space="preserve">$ </w:t>
-      </w:r>
-      <w:proofErr w:type="spellStart"/>
-      <w:r>
-        <w:rPr>
-          <w:rFonts w:ascii="Lucida Console" w:hAnsi="Lucida Console" w:cs="Lucida Console"/>
-          <w:sz w:val="18"/>
-          <w:szCs w:val="18"/>
-        </w:rPr>
-        <w:t>pwd</w:t>
-      </w:r>
-      <w:proofErr w:type="spellEnd"/>
+        <w:t>$ pwd</w:t>
+      </w:r>
     </w:p>
     <w:p>
       <w:pPr>
@@ -342,7 +319,7 @@
         </w:rPr>
         <w:t xml:space="preserve">$ git clone </w:t>
       </w:r>
-      <w:hyperlink r:id="rId8" w:history="1">
+      <w:hyperlink r:id="rId7" w:history="1">
         <w:r>
           <w:rPr>
             <w:rStyle w:val="Hyperlink"/>
@@ -372,25 +349,7 @@
           <w:sz w:val="18"/>
           <w:szCs w:val="18"/>
         </w:rPr>
-        <w:t>Cloning into '</w:t>
-      </w:r>
-      <w:proofErr w:type="spellStart"/>
-      <w:r>
-        <w:rPr>
-          <w:rFonts w:ascii="Lucida Console" w:hAnsi="Lucida Console" w:cs="Lucida Console"/>
-          <w:sz w:val="18"/>
-          <w:szCs w:val="18"/>
-        </w:rPr>
-        <w:t>pythoninfinance</w:t>
-      </w:r>
-      <w:proofErr w:type="spellEnd"/>
-      <w:r>
-        <w:rPr>
-          <w:rFonts w:ascii="Lucida Console" w:hAnsi="Lucida Console" w:cs="Lucida Console"/>
-          <w:sz w:val="18"/>
-          <w:szCs w:val="18"/>
-        </w:rPr>
-        <w:t>'...</w:t>
+        <w:t>Cloning into 'pythoninfinance'...</w:t>
       </w:r>
     </w:p>
     <w:p>
@@ -437,6 +396,56 @@
             <wp:extent cx="3953427" cy="4401164"/>
             <wp:effectExtent l="0" t="0" r="9525" b="0"/>
             <wp:docPr id="2" name="Picture 2"/>
+            <wp:cNvGraphicFramePr>
+              <a:graphicFrameLocks xmlns:a="http://schemas.openxmlformats.org/drawingml/2006/main" noChangeAspect="1"/>
+            </wp:cNvGraphicFramePr>
+            <a:graphic xmlns:a="http://schemas.openxmlformats.org/drawingml/2006/main">
+              <a:graphicData uri="http://schemas.openxmlformats.org/drawingml/2006/picture">
+                <pic:pic xmlns:pic="http://schemas.openxmlformats.org/drawingml/2006/picture">
+                  <pic:nvPicPr>
+                    <pic:cNvPr id="1" name=""/>
+                    <pic:cNvPicPr/>
+                  </pic:nvPicPr>
+                  <pic:blipFill>
+                    <a:blip r:embed="rId8"/>
+                    <a:stretch>
+                      <a:fillRect/>
+                    </a:stretch>
+                  </pic:blipFill>
+                  <pic:spPr>
+                    <a:xfrm>
+                      <a:off x="0" y="0"/>
+                      <a:ext cx="3953427" cy="4401164"/>
+                    </a:xfrm>
+                    <a:prstGeom prst="rect">
+                      <a:avLst/>
+                    </a:prstGeom>
+                  </pic:spPr>
+                </pic:pic>
+              </a:graphicData>
+            </a:graphic>
+          </wp:inline>
+        </w:drawing>
+      </w:r>
+    </w:p>
+    <w:p>
+      <w:pPr>
+        <w:rPr>
+          <w:strike/>
+        </w:rPr>
+      </w:pPr>
+    </w:p>
+    <w:p>
+      <w:r>
+        <w:rPr>
+          <w:noProof/>
+        </w:rPr>
+        <w:lastRenderedPageBreak/>
+        <w:drawing>
+          <wp:inline distT="0" distB="0" distL="0" distR="0" wp14:anchorId="30D4C56D" wp14:editId="6DA6B9B1">
+            <wp:extent cx="5544324" cy="6944694"/>
+            <wp:effectExtent l="0" t="0" r="0" b="8890"/>
+            <wp:docPr id="3" name="Picture 3"/>
             <wp:cNvGraphicFramePr>
               <a:graphicFrameLocks xmlns:a="http://schemas.openxmlformats.org/drawingml/2006/main" noChangeAspect="1"/>
             </wp:cNvGraphicFramePr>
@@ -456,7 +465,7 @@
                   <pic:spPr>
                     <a:xfrm>
                       <a:off x="0" y="0"/>
-                      <a:ext cx="3953427" cy="4401164"/>
+                      <a:ext cx="5544324" cy="6944694"/>
                     </a:xfrm>
                     <a:prstGeom prst="rect">
                       <a:avLst/>
@@ -470,12 +479,11 @@
       </w:r>
     </w:p>
     <w:p>
-      <w:pPr>
-        <w:rPr>
-          <w:strike/>
-        </w:rPr>
-      </w:pPr>
-    </w:p>
+      <w:r>
+        <w:t>Select “ Authorize GitCredentialManager”</w:t>
+      </w:r>
+    </w:p>
+    <w:p/>
     <w:p>
       <w:r>
         <w:rPr>
@@ -483,10 +491,10 @@
         </w:rPr>
         <w:lastRenderedPageBreak/>
         <w:drawing>
-          <wp:inline distT="0" distB="0" distL="0" distR="0" wp14:anchorId="30D4C56D" wp14:editId="6DA6B9B1">
-            <wp:extent cx="5544324" cy="6944694"/>
-            <wp:effectExtent l="0" t="0" r="0" b="8890"/>
-            <wp:docPr id="3" name="Picture 3"/>
+          <wp:inline distT="0" distB="0" distL="0" distR="0" wp14:anchorId="20439A50" wp14:editId="5C83B3C5">
+            <wp:extent cx="3486637" cy="3753374"/>
+            <wp:effectExtent l="0" t="0" r="0" b="0"/>
+            <wp:docPr id="4" name="Picture 4"/>
             <wp:cNvGraphicFramePr>
               <a:graphicFrameLocks xmlns:a="http://schemas.openxmlformats.org/drawingml/2006/main" noChangeAspect="1"/>
             </wp:cNvGraphicFramePr>
@@ -506,7 +514,7 @@
                   <pic:spPr>
                     <a:xfrm>
                       <a:off x="0" y="0"/>
-                      <a:ext cx="5544324" cy="6944694"/>
+                      <a:ext cx="3486637" cy="3753374"/>
                     </a:xfrm>
                     <a:prstGeom prst="rect">
                       <a:avLst/>
@@ -521,23 +529,16 @@
     </w:p>
     <w:p>
       <w:r>
-        <w:t xml:space="preserve">Select </w:t>
-      </w:r>
-      <w:proofErr w:type="gramStart"/>
-      <w:r>
-        <w:t>“ Authorize</w:t>
-      </w:r>
-      <w:proofErr w:type="gramEnd"/>
-      <w:r>
-        <w:t xml:space="preserve"> </w:t>
-      </w:r>
-      <w:proofErr w:type="spellStart"/>
-      <w:r>
-        <w:t>GitCredentialManager</w:t>
-      </w:r>
-      <w:proofErr w:type="spellEnd"/>
-      <w:r>
-        <w:t>”</w:t>
+        <w:t>Type in the password and select “Confirm password”</w:t>
+      </w:r>
+    </w:p>
+    <w:p/>
+    <w:p>
+      <w:r>
+        <w:t xml:space="preserve">Browser will redirect and the </w:t>
+      </w:r>
+      <w:r>
+        <w:t xml:space="preserve">GIT Bash will display below code checkout </w:t>
       </w:r>
     </w:p>
     <w:p/>
@@ -546,12 +547,11 @@
         <w:rPr>
           <w:noProof/>
         </w:rPr>
-        <w:lastRenderedPageBreak/>
         <w:drawing>
-          <wp:inline distT="0" distB="0" distL="0" distR="0" wp14:anchorId="20439A50" wp14:editId="5C83B3C5">
-            <wp:extent cx="3486637" cy="3753374"/>
-            <wp:effectExtent l="0" t="0" r="0" b="0"/>
-            <wp:docPr id="4" name="Picture 4"/>
+          <wp:inline distT="0" distB="0" distL="0" distR="0" wp14:anchorId="06513D78" wp14:editId="75AFD8F7">
+            <wp:extent cx="4801270" cy="1247949"/>
+            <wp:effectExtent l="0" t="0" r="0" b="9525"/>
+            <wp:docPr id="5" name="Picture 5"/>
             <wp:cNvGraphicFramePr>
               <a:graphicFrameLocks xmlns:a="http://schemas.openxmlformats.org/drawingml/2006/main" noChangeAspect="1"/>
             </wp:cNvGraphicFramePr>
@@ -571,7 +571,7 @@
                   <pic:spPr>
                     <a:xfrm>
                       <a:off x="0" y="0"/>
-                      <a:ext cx="3486637" cy="3753374"/>
+                      <a:ext cx="4801270" cy="1247949"/>
                     </a:xfrm>
                     <a:prstGeom prst="rect">
                       <a:avLst/>
@@ -584,18 +584,67 @@
         </w:drawing>
       </w:r>
     </w:p>
-    <w:p>
-      <w:r>
-        <w:t>Type in the password and select “Confirm password”</w:t>
-      </w:r>
-    </w:p>
-    <w:p/>
-    <w:p>
-      <w:r>
-        <w:t xml:space="preserve">Browser will redirect and the </w:t>
-      </w:r>
-      <w:r>
-        <w:t xml:space="preserve">GIT Bash will display below code checkout </w:t>
+    <w:p/>
+    <w:p/>
+    <w:p>
+      <w:r>
+        <w:t>Anaconda</w:t>
+      </w:r>
+    </w:p>
+    <w:p>
+      <w:r>
+        <w:t>Open the “Anaconda Prompt (Anaconda)” form the Start menu</w:t>
+      </w:r>
+    </w:p>
+    <w:p>
+      <w:r>
+        <w:t xml:space="preserve">Type “Python –version” </w:t>
+      </w:r>
+      <w:r>
+        <w:t xml:space="preserve"> to check the python version</w:t>
+      </w:r>
+    </w:p>
+    <w:p>
+      <w:r>
+        <w:t>Type “conda info” to check conda version</w:t>
+      </w:r>
+    </w:p>
+    <w:p/>
+    <w:p>
+      <w:r>
+        <w:t>Enter the Desktop</w:t>
+      </w:r>
+      <w:r>
+        <w:t>\</w:t>
+      </w:r>
+      <w:r>
+        <w:t>pythoni</w:t>
+      </w:r>
+      <w:r>
+        <w:t>nfinance folder</w:t>
+      </w:r>
+    </w:p>
+    <w:p>
+      <w:r>
+        <w:t>Cd Desktop\pythoninfinance</w:t>
+      </w:r>
+    </w:p>
+    <w:p>
+      <w:r>
+        <w:lastRenderedPageBreak/>
+        <w:t>Type “jupyter notebook”</w:t>
+      </w:r>
+    </w:p>
+    <w:p/>
+    <w:p>
+      <w:r>
+        <w:t>(base) C:\Users\User</w:t>
+      </w:r>
+      <w:r>
+        <w:t>\Desktop\pythoninfinance</w:t>
+      </w:r>
+      <w:r>
+        <w:t xml:space="preserve"> &gt;jupyter notebook</w:t>
       </w:r>
     </w:p>
     <w:p/>
@@ -605,10 +654,10 @@
           <w:noProof/>
         </w:rPr>
         <w:drawing>
-          <wp:inline distT="0" distB="0" distL="0" distR="0" wp14:anchorId="06513D78" wp14:editId="75AFD8F7">
-            <wp:extent cx="4801270" cy="1247949"/>
-            <wp:effectExtent l="0" t="0" r="0" b="9525"/>
-            <wp:docPr id="5" name="Picture 5"/>
+          <wp:inline distT="0" distB="0" distL="0" distR="0" wp14:anchorId="37546F29" wp14:editId="358BCFD0">
+            <wp:extent cx="5731510" cy="1623060"/>
+            <wp:effectExtent l="0" t="0" r="2540" b="0"/>
+            <wp:docPr id="6" name="Picture 6"/>
             <wp:cNvGraphicFramePr>
               <a:graphicFrameLocks xmlns:a="http://schemas.openxmlformats.org/drawingml/2006/main" noChangeAspect="1"/>
             </wp:cNvGraphicFramePr>
@@ -628,7 +677,7 @@
                   <pic:spPr>
                     <a:xfrm>
                       <a:off x="0" y="0"/>
-                      <a:ext cx="4801270" cy="1247949"/>
+                      <a:ext cx="5731510" cy="1623060"/>
                     </a:xfrm>
                     <a:prstGeom prst="rect">
                       <a:avLst/>
@@ -642,116 +691,12 @@
       </w:r>
     </w:p>
     <w:p/>
-    <w:p/>
-    <w:p>
-      <w:r>
-        <w:t>Anaconda</w:t>
-      </w:r>
-    </w:p>
-    <w:p>
-      <w:r>
-        <w:t>Open the “Anaconda Prompt (Anaconda)” form the Start menu</w:t>
-      </w:r>
-    </w:p>
-    <w:p>
-      <w:r>
-        <w:t>Type “Python –</w:t>
-      </w:r>
-      <w:proofErr w:type="gramStart"/>
-      <w:r>
-        <w:t xml:space="preserve">version” </w:t>
-      </w:r>
-      <w:r>
-        <w:t xml:space="preserve"> to</w:t>
-      </w:r>
-      <w:proofErr w:type="gramEnd"/>
-      <w:r>
-        <w:t xml:space="preserve"> check the python version</w:t>
-      </w:r>
-    </w:p>
-    <w:p>
-      <w:r>
-        <w:t>Type “</w:t>
-      </w:r>
-      <w:proofErr w:type="spellStart"/>
-      <w:r>
-        <w:t>conda</w:t>
-      </w:r>
-      <w:proofErr w:type="spellEnd"/>
-      <w:r>
-        <w:t xml:space="preserve"> info” to check </w:t>
-      </w:r>
-      <w:proofErr w:type="spellStart"/>
-      <w:r>
-        <w:t>conda</w:t>
-      </w:r>
-      <w:proofErr w:type="spellEnd"/>
-      <w:r>
-        <w:t xml:space="preserve"> version</w:t>
-      </w:r>
-    </w:p>
-    <w:p/>
-    <w:p>
-      <w:r>
-        <w:t>Enter the Desktop</w:t>
-      </w:r>
-      <w:r>
-        <w:t>\</w:t>
-      </w:r>
-      <w:proofErr w:type="spellStart"/>
-      <w:r>
-        <w:t>pythoni</w:t>
-      </w:r>
-      <w:r>
-        <w:t>nfinance</w:t>
-      </w:r>
-      <w:proofErr w:type="spellEnd"/>
-      <w:r>
-        <w:t xml:space="preserve"> folder</w:t>
-      </w:r>
-    </w:p>
-    <w:p>
-      <w:r>
-        <w:t>Cd Desktop\</w:t>
-      </w:r>
-      <w:proofErr w:type="spellStart"/>
-      <w:r>
-        <w:t>pythoninfinance</w:t>
-      </w:r>
-      <w:proofErr w:type="spellEnd"/>
-    </w:p>
-    <w:p>
-      <w:r>
-        <w:lastRenderedPageBreak/>
-        <w:t>Type “</w:t>
-      </w:r>
-      <w:proofErr w:type="spellStart"/>
-      <w:r>
-        <w:t>jupyter</w:t>
-      </w:r>
-      <w:proofErr w:type="spellEnd"/>
-      <w:r>
-        <w:t xml:space="preserve"> notebook”</w:t>
-      </w:r>
-    </w:p>
-    <w:p/>
-    <w:p>
-      <w:r>
-        <w:t>(base) C:\Users\User</w:t>
-      </w:r>
-      <w:r>
-        <w:t>\Desktop\pythoninfinance</w:t>
-      </w:r>
-      <w:r>
-        <w:t xml:space="preserve"> &gt;</w:t>
-      </w:r>
-      <w:proofErr w:type="spellStart"/>
-      <w:r>
-        <w:t>jupyter</w:t>
-      </w:r>
-      <w:proofErr w:type="spellEnd"/>
-      <w:r>
-        <w:t xml:space="preserve"> notebook</w:t>
+    <w:p>
+      <w:r>
+        <w:t xml:space="preserve">Keep the </w:t>
+      </w:r>
+      <w:r>
+        <w:t>Anaconda prompt running.  The default browser is redirected and start up on the screen</w:t>
       </w:r>
     </w:p>
     <w:p/>
@@ -761,10 +706,10 @@
           <w:noProof/>
         </w:rPr>
         <w:drawing>
-          <wp:inline distT="0" distB="0" distL="0" distR="0" wp14:anchorId="37546F29" wp14:editId="358BCFD0">
-            <wp:extent cx="5731510" cy="1623060"/>
-            <wp:effectExtent l="0" t="0" r="2540" b="0"/>
-            <wp:docPr id="6" name="Picture 6"/>
+          <wp:inline distT="0" distB="0" distL="0" distR="0" wp14:anchorId="65480241" wp14:editId="57C18C37">
+            <wp:extent cx="5731510" cy="2837180"/>
+            <wp:effectExtent l="0" t="0" r="2540" b="1270"/>
+            <wp:docPr id="7" name="Picture 7"/>
             <wp:cNvGraphicFramePr>
               <a:graphicFrameLocks xmlns:a="http://schemas.openxmlformats.org/drawingml/2006/main" noChangeAspect="1"/>
             </wp:cNvGraphicFramePr>
@@ -784,58 +729,6 @@
                   <pic:spPr>
                     <a:xfrm>
                       <a:off x="0" y="0"/>
-                      <a:ext cx="5731510" cy="1623060"/>
-                    </a:xfrm>
-                    <a:prstGeom prst="rect">
-                      <a:avLst/>
-                    </a:prstGeom>
-                  </pic:spPr>
-                </pic:pic>
-              </a:graphicData>
-            </a:graphic>
-          </wp:inline>
-        </w:drawing>
-      </w:r>
-    </w:p>
-    <w:p/>
-    <w:p>
-      <w:r>
-        <w:t xml:space="preserve">Keep the </w:t>
-      </w:r>
-      <w:r>
-        <w:t>Anaconda prompt running.  The default browser is redirected and start up on the screen</w:t>
-      </w:r>
-    </w:p>
-    <w:p/>
-    <w:p>
-      <w:r>
-        <w:rPr>
-          <w:noProof/>
-        </w:rPr>
-        <w:drawing>
-          <wp:inline distT="0" distB="0" distL="0" distR="0" wp14:anchorId="65480241" wp14:editId="57C18C37">
-            <wp:extent cx="5731510" cy="2837180"/>
-            <wp:effectExtent l="0" t="0" r="2540" b="1270"/>
-            <wp:docPr id="7" name="Picture 7"/>
-            <wp:cNvGraphicFramePr>
-              <a:graphicFrameLocks xmlns:a="http://schemas.openxmlformats.org/drawingml/2006/main" noChangeAspect="1"/>
-            </wp:cNvGraphicFramePr>
-            <a:graphic xmlns:a="http://schemas.openxmlformats.org/drawingml/2006/main">
-              <a:graphicData uri="http://schemas.openxmlformats.org/drawingml/2006/picture">
-                <pic:pic xmlns:pic="http://schemas.openxmlformats.org/drawingml/2006/picture">
-                  <pic:nvPicPr>
-                    <pic:cNvPr id="1" name=""/>
-                    <pic:cNvPicPr/>
-                  </pic:nvPicPr>
-                  <pic:blipFill>
-                    <a:blip r:embed="rId14"/>
-                    <a:stretch>
-                      <a:fillRect/>
-                    </a:stretch>
-                  </pic:blipFill>
-                  <pic:spPr>
-                    <a:xfrm>
-                      <a:off x="0" y="0"/>
                       <a:ext cx="5731510" cy="2837180"/>
                     </a:xfrm>
                     <a:prstGeom prst="rect">
@@ -970,23 +863,13 @@
           <w:szCs w:val="22"/>
         </w:rPr>
       </w:pPr>
-      <w:proofErr w:type="gramStart"/>
-      <w:r>
-        <w:rPr>
-          <w:rFonts w:ascii="Calibri" w:hAnsi="Calibri" w:cs="Calibri"/>
-          <w:sz w:val="22"/>
-          <w:szCs w:val="22"/>
-        </w:rPr>
-        <w:t>print(</w:t>
-      </w:r>
-      <w:proofErr w:type="gramEnd"/>
-      <w:r>
-        <w:rPr>
-          <w:rFonts w:ascii="Calibri" w:hAnsi="Calibri" w:cs="Calibri"/>
-          <w:sz w:val="22"/>
-          <w:szCs w:val="22"/>
-        </w:rPr>
-        <w:t>"Hello World")</w:t>
+      <w:r>
+        <w:rPr>
+          <w:rFonts w:ascii="Calibri" w:hAnsi="Calibri" w:cs="Calibri"/>
+          <w:sz w:val="22"/>
+          <w:szCs w:val="22"/>
+        </w:rPr>
+        <w:t>print("Hello World")</w:t>
       </w:r>
     </w:p>
     <w:p>
@@ -1005,25 +888,7 @@
           <w:sz w:val="22"/>
           <w:szCs w:val="22"/>
         </w:rPr>
-        <w:t>press "</w:t>
-      </w:r>
-      <w:proofErr w:type="spellStart"/>
-      <w:r>
-        <w:rPr>
-          <w:rFonts w:ascii="Calibri" w:hAnsi="Calibri" w:cs="Calibri"/>
-          <w:sz w:val="22"/>
-          <w:szCs w:val="22"/>
-        </w:rPr>
-        <w:t>Shift"+"Enter</w:t>
-      </w:r>
-      <w:proofErr w:type="spellEnd"/>
-      <w:r>
-        <w:rPr>
-          <w:rFonts w:ascii="Calibri" w:hAnsi="Calibri" w:cs="Calibri"/>
-          <w:sz w:val="22"/>
-          <w:szCs w:val="22"/>
-        </w:rPr>
-        <w:t xml:space="preserve">" to execute </w:t>
+        <w:t xml:space="preserve">press "Shift"+"Enter" to execute </w:t>
       </w:r>
     </w:p>
     <w:p>
@@ -1070,7 +935,6 @@
           <w:szCs w:val="22"/>
         </w:rPr>
       </w:pPr>
-      <w:proofErr w:type="spellStart"/>
       <w:r>
         <w:rPr>
           <w:rFonts w:ascii="Calibri" w:hAnsi="Calibri" w:cs="Calibri"/>
@@ -1078,16 +942,7 @@
           <w:szCs w:val="22"/>
         </w:rPr>
         <w:lastRenderedPageBreak/>
-        <w:t>press"Esc</w:t>
-      </w:r>
-      <w:proofErr w:type="spellEnd"/>
-      <w:r>
-        <w:rPr>
-          <w:rFonts w:ascii="Calibri" w:hAnsi="Calibri" w:cs="Calibri"/>
-          <w:sz w:val="22"/>
-          <w:szCs w:val="22"/>
-        </w:rPr>
-        <w:t>" + "a"</w:t>
+        <w:t>press"Esc" + "a"</w:t>
       </w:r>
     </w:p>
     <w:p>
@@ -1134,23 +989,13 @@
           <w:szCs w:val="22"/>
         </w:rPr>
       </w:pPr>
-      <w:proofErr w:type="spellStart"/>
-      <w:r>
-        <w:rPr>
-          <w:rFonts w:ascii="Calibri" w:hAnsi="Calibri" w:cs="Calibri"/>
-          <w:sz w:val="22"/>
-          <w:szCs w:val="22"/>
-        </w:rPr>
-        <w:t>press"Esc</w:t>
-      </w:r>
-      <w:proofErr w:type="spellEnd"/>
-      <w:r>
-        <w:rPr>
-          <w:rFonts w:ascii="Calibri" w:hAnsi="Calibri" w:cs="Calibri"/>
-          <w:sz w:val="22"/>
-          <w:szCs w:val="22"/>
-        </w:rPr>
-        <w:t>" + "b"</w:t>
+      <w:r>
+        <w:rPr>
+          <w:rFonts w:ascii="Calibri" w:hAnsi="Calibri" w:cs="Calibri"/>
+          <w:sz w:val="22"/>
+          <w:szCs w:val="22"/>
+        </w:rPr>
+        <w:t>press"Esc" + "b"</w:t>
       </w:r>
     </w:p>
     <w:p>
@@ -1203,38 +1048,55 @@
           <w:sz w:val="22"/>
           <w:szCs w:val="22"/>
         </w:rPr>
-        <w:t xml:space="preserve">select "File"-&gt; " Save as", provide a file name to save. File name is usually save with </w:t>
-      </w:r>
-      <w:proofErr w:type="gramStart"/>
-      <w:r>
-        <w:rPr>
-          <w:rFonts w:ascii="Calibri" w:hAnsi="Calibri" w:cs="Calibri"/>
-          <w:sz w:val="22"/>
-          <w:szCs w:val="22"/>
-        </w:rPr>
-        <w:t>*.</w:t>
-      </w:r>
-      <w:proofErr w:type="spellStart"/>
-      <w:r>
-        <w:rPr>
-          <w:rFonts w:ascii="Calibri" w:hAnsi="Calibri" w:cs="Calibri"/>
-          <w:sz w:val="22"/>
-          <w:szCs w:val="22"/>
-        </w:rPr>
-        <w:t>ipynb</w:t>
-      </w:r>
-      <w:proofErr w:type="spellEnd"/>
-      <w:proofErr w:type="gramEnd"/>
-      <w:r>
-        <w:rPr>
-          <w:rFonts w:ascii="Calibri" w:hAnsi="Calibri" w:cs="Calibri"/>
-          <w:sz w:val="22"/>
-          <w:szCs w:val="22"/>
-        </w:rPr>
-        <w:t xml:space="preserve"> suffix.</w:t>
-      </w:r>
-    </w:p>
-    <w:p/>
+        <w:t>select "File"-&gt; " Save as", provide a file name to save. File name is usually save with *.ipynb suffix.</w:t>
+      </w:r>
+    </w:p>
+    <w:p/>
+    <w:p>
+      <w:pPr>
+        <w:rPr>
+          <w:b/>
+          <w:bCs/>
+        </w:rPr>
+      </w:pPr>
+      <w:r>
+        <w:rPr>
+          <w:b/>
+          <w:bCs/>
+        </w:rPr>
+        <w:t>-Create markdown cells</w:t>
+      </w:r>
+    </w:p>
+    <w:p>
+      <w:r>
+        <w:t>Markdown is very useful for the annotation</w:t>
+      </w:r>
+    </w:p>
+    <w:p>
+      <w:r>
+        <w:t>Create a new</w:t>
+      </w:r>
+      <w:r>
+        <w:t xml:space="preserve"> cell, then select “Cell”-&gt;”Cell Type”-&gt;”Mark</w:t>
+      </w:r>
+      <w:r>
+        <w:t>down”</w:t>
+      </w:r>
+    </w:p>
+    <w:p>
+      <w:r>
+        <w:t>Type “##</w:t>
+      </w:r>
+      <w:r>
+        <w:t xml:space="preserve">Loading Data”, press “Shift” + “ Enter” to see the </w:t>
+      </w:r>
+      <w:r>
+        <w:t>effect.</w:t>
+      </w:r>
+      <w:r>
+        <w:t xml:space="preserve"> (this creates a secondary heading)</w:t>
+      </w:r>
+    </w:p>
     <w:p/>
     <w:p/>
     <w:p/>
@@ -1251,10 +1113,6 @@
     </w:sectPr>
   </w:body>
 </w:document>
-</file>
-
-<file path=word/numbering.xml><?xml version="1.0" encoding="utf-8"?>
-<w:numbering xmlns:wpc="http://schemas.microsoft.com/office/word/2010/wordprocessingCanvas" xmlns:cx="http://schemas.microsoft.com/office/drawing/2014/chartex" xmlns:cx1="http://schemas.microsoft.com/office/drawing/2015/9/8/chartex" xmlns:cx2="http://schemas.microsoft.com/office/drawing/2015/10/21/chartex" xmlns:cx3="http://schemas.microsoft.com/office/drawing/2016/5/9/chartex" xmlns:cx4="http://schemas.microsoft.com/office/drawing/2016/5/10/chartex" xmlns:cx5="http://schemas.microsoft.com/office/drawing/2016/5/11/chartex" xmlns:cx6="http://schemas.microsoft.com/office/drawing/2016/5/12/chartex" xmlns:cx7="http://schemas.microsoft.com/office/drawing/2016/5/13/chartex" xmlns:cx8="http://schemas.microsoft.com/office/drawing/2016/5/14/chartex" xmlns:mc="http://schemas.openxmlformats.org/markup-compatibility/2006" xmlns:aink="http://schemas.microsoft.com/office/drawing/2016/ink" xmlns:am3d="http://schemas.microsoft.com/office/drawing/2017/model3d" xmlns:o="urn:schemas-microsoft-com:office:office" xmlns:r="http://schemas.openxmlformats.org/officeDocument/2006/relationships" xmlns:m="http://schemas.openxmlformats.org/officeDocument/2006/math" xmlns:v="urn:schemas-microsoft-com:vml" xmlns:wp14="http://schemas.microsoft.com/office/word/2010/wordprocessingDrawing" xmlns:wp="http://schemas.openxmlformats.org/drawingml/2006/wordprocessingDrawing" xmlns:w10="urn:schemas-microsoft-com:office:word" xmlns:w="http://schemas.openxmlformats.org/wordprocessingml/2006/main" xmlns:w14="http://schemas.microsoft.com/office/word/2010/wordml" xmlns:w15="http://schemas.microsoft.com/office/word/2012/wordml" xmlns:w16cex="http://schemas.microsoft.com/office/word/2018/wordml/cex" xmlns:w16cid="http://schemas.microsoft.com/office/word/2016/wordml/cid" xmlns:w16="http://schemas.microsoft.com/office/word/2018/wordml" xmlns:w16se="http://schemas.microsoft.com/office/word/2015/wordml/symex" xmlns:wpg="http://schemas.microsoft.com/office/word/2010/wordprocessingGroup" xmlns:wpi="http://schemas.microsoft.com/office/word/2010/wordprocessingInk" xmlns:wne="http://schemas.microsoft.com/office/word/2006/wordml" xmlns:wps="http://schemas.microsoft.com/office/word/2010/wordprocessingShape" mc:Ignorable="w14 w15 w16se w16cid w16 w16cex wp14"/>
 </file>
 
 <file path=word/styles.xml><?xml version="1.0" encoding="utf-8"?>

</xml_diff>

<commit_message>
Update the Env set up lab2
</commit_message>
<xml_diff>
--- a/Introduction/hewei-material/3.Environment_Setup/Env_Setup_Lab2.docx
+++ b/Introduction/hewei-material/3.Environment_Setup/Env_Setup_Lab2.docx
@@ -3,10 +3,142 @@
 <w:document xmlns:wpc="http://schemas.microsoft.com/office/word/2010/wordprocessingCanvas" xmlns:cx="http://schemas.microsoft.com/office/drawing/2014/chartex" xmlns:cx1="http://schemas.microsoft.com/office/drawing/2015/9/8/chartex" xmlns:cx2="http://schemas.microsoft.com/office/drawing/2015/10/21/chartex" xmlns:cx3="http://schemas.microsoft.com/office/drawing/2016/5/9/chartex" xmlns:cx4="http://schemas.microsoft.com/office/drawing/2016/5/10/chartex" xmlns:cx5="http://schemas.microsoft.com/office/drawing/2016/5/11/chartex" xmlns:cx6="http://schemas.microsoft.com/office/drawing/2016/5/12/chartex" xmlns:cx7="http://schemas.microsoft.com/office/drawing/2016/5/13/chartex" xmlns:cx8="http://schemas.microsoft.com/office/drawing/2016/5/14/chartex" xmlns:mc="http://schemas.openxmlformats.org/markup-compatibility/2006" xmlns:aink="http://schemas.microsoft.com/office/drawing/2016/ink" xmlns:am3d="http://schemas.microsoft.com/office/drawing/2017/model3d" xmlns:o="urn:schemas-microsoft-com:office:office" xmlns:r="http://schemas.openxmlformats.org/officeDocument/2006/relationships" xmlns:m="http://schemas.openxmlformats.org/officeDocument/2006/math" xmlns:v="urn:schemas-microsoft-com:vml" xmlns:wp14="http://schemas.microsoft.com/office/word/2010/wordprocessingDrawing" xmlns:wp="http://schemas.openxmlformats.org/drawingml/2006/wordprocessingDrawing" xmlns:w10="urn:schemas-microsoft-com:office:word" xmlns:w="http://schemas.openxmlformats.org/wordprocessingml/2006/main" xmlns:w14="http://schemas.microsoft.com/office/word/2010/wordml" xmlns:w15="http://schemas.microsoft.com/office/word/2012/wordml" xmlns:w16cex="http://schemas.microsoft.com/office/word/2018/wordml/cex" xmlns:w16cid="http://schemas.microsoft.com/office/word/2016/wordml/cid" xmlns:w16="http://schemas.microsoft.com/office/word/2018/wordml" xmlns:w16se="http://schemas.microsoft.com/office/word/2015/wordml/symex" xmlns:wpg="http://schemas.microsoft.com/office/word/2010/wordprocessingGroup" xmlns:wpi="http://schemas.microsoft.com/office/word/2010/wordprocessingInk" xmlns:wne="http://schemas.microsoft.com/office/word/2006/wordml" xmlns:wps="http://schemas.microsoft.com/office/word/2010/wordprocessingShape" mc:Ignorable="w14 w15 w16se w16cid w16 w16cex wp14">
   <w:body>
     <w:p>
+      <w:pPr>
+        <w:jc w:val="center"/>
+        <w:rPr>
+          <w:b/>
+          <w:bCs/>
+          <w:sz w:val="36"/>
+          <w:szCs w:val="36"/>
+        </w:rPr>
+      </w:pPr>
+      <w:r>
+        <w:rPr>
+          <w:b/>
+          <w:bCs/>
+          <w:sz w:val="36"/>
+          <w:szCs w:val="36"/>
+        </w:rPr>
+        <w:t xml:space="preserve">Python </w:t>
+      </w:r>
+      <w:proofErr w:type="gramStart"/>
+      <w:r>
+        <w:rPr>
+          <w:b/>
+          <w:bCs/>
+          <w:sz w:val="36"/>
+          <w:szCs w:val="36"/>
+        </w:rPr>
+        <w:t>In</w:t>
+      </w:r>
+      <w:proofErr w:type="gramEnd"/>
+      <w:r>
+        <w:rPr>
+          <w:b/>
+          <w:bCs/>
+          <w:sz w:val="36"/>
+          <w:szCs w:val="36"/>
+        </w:rPr>
+        <w:t xml:space="preserve"> Finance Lab</w:t>
+      </w:r>
+      <w:r>
+        <w:rPr>
+          <w:b/>
+          <w:bCs/>
+          <w:sz w:val="36"/>
+          <w:szCs w:val="36"/>
+        </w:rPr>
+        <w:t>2</w:t>
+      </w:r>
+    </w:p>
+    <w:p>
+      <w:pPr>
+        <w:pStyle w:val="ListParagraph"/>
+        <w:numPr>
+          <w:ilvl w:val="0"/>
+          <w:numId w:val="1"/>
+        </w:numPr>
+        <w:rPr>
+          <w:b/>
+          <w:bCs/>
+          <w:sz w:val="28"/>
+          <w:szCs w:val="28"/>
+        </w:rPr>
+      </w:pPr>
+      <w:r>
+        <w:rPr>
+          <w:b/>
+          <w:bCs/>
+          <w:sz w:val="28"/>
+          <w:szCs w:val="28"/>
+        </w:rPr>
+        <w:t>Download</w:t>
+      </w:r>
+      <w:r>
+        <w:rPr>
+          <w:b/>
+          <w:bCs/>
+          <w:sz w:val="28"/>
+          <w:szCs w:val="28"/>
+        </w:rPr>
+        <w:t>/Setup</w:t>
+      </w:r>
+      <w:r>
+        <w:rPr>
+          <w:b/>
+          <w:bCs/>
+          <w:sz w:val="28"/>
+          <w:szCs w:val="28"/>
+        </w:rPr>
+        <w:t xml:space="preserve"> repository</w:t>
+      </w:r>
+    </w:p>
+    <w:p>
+      <w:pPr>
+        <w:ind w:left="360"/>
+        <w:rPr>
+          <w:b/>
+          <w:bCs/>
+          <w:sz w:val="28"/>
+          <w:szCs w:val="28"/>
+        </w:rPr>
+      </w:pPr>
+      <w:r>
+        <w:rPr>
+          <w:b/>
+          <w:bCs/>
+          <w:sz w:val="28"/>
+          <w:szCs w:val="28"/>
+        </w:rPr>
+        <w:t xml:space="preserve">1.1 </w:t>
+      </w:r>
+      <w:r>
+        <w:rPr>
+          <w:b/>
+          <w:bCs/>
+          <w:sz w:val="28"/>
+          <w:szCs w:val="28"/>
+        </w:rPr>
+        <w:t>Direct download</w:t>
+      </w:r>
+      <w:r>
+        <w:rPr>
+          <w:b/>
+          <w:bCs/>
+          <w:sz w:val="28"/>
+          <w:szCs w:val="28"/>
+        </w:rPr>
+        <w:t xml:space="preserve"> project</w:t>
+      </w:r>
+    </w:p>
+    <w:p>
+      <w:r>
+        <w:t xml:space="preserve">1) </w:t>
+      </w:r>
       <w:r>
         <w:t xml:space="preserve">Log into </w:t>
       </w:r>
-      <w:hyperlink r:id="rId4" w:history="1">
+      <w:hyperlink r:id="rId5" w:history="1">
         <w:r>
           <w:rPr>
             <w:rStyle w:val="Hyperlink"/>
@@ -20,9 +152,23 @@
     </w:p>
     <w:p>
       <w:r>
-        <w:t xml:space="preserve">Browser into  URL: </w:t>
-      </w:r>
-      <w:hyperlink r:id="rId5" w:history="1">
+        <w:t>2)</w:t>
+      </w:r>
+      <w:r>
+        <w:t xml:space="preserve"> </w:t>
+      </w:r>
+      <w:r>
+        <w:t xml:space="preserve">Browser </w:t>
+      </w:r>
+      <w:proofErr w:type="gramStart"/>
+      <w:r>
+        <w:t>into  URL</w:t>
+      </w:r>
+      <w:proofErr w:type="gramEnd"/>
+      <w:r>
+        <w:t xml:space="preserve">: </w:t>
+      </w:r>
+      <w:hyperlink r:id="rId6" w:history="1">
         <w:r>
           <w:rPr>
             <w:rStyle w:val="Hyperlink"/>
@@ -33,10 +179,19 @@
     </w:p>
     <w:p>
       <w:r>
+        <w:t xml:space="preserve">3) </w:t>
+      </w:r>
+      <w:r>
         <w:t>Make sure you have the access to this repository</w:t>
       </w:r>
     </w:p>
     <w:p>
+      <w:r>
+        <w:t>4)</w:t>
+      </w:r>
+      <w:r>
+        <w:t xml:space="preserve"> </w:t>
+      </w:r>
       <w:r>
         <w:t>Click the green “Code” button then choose “Download ZIP”</w:t>
       </w:r>
@@ -62,7 +217,7 @@
                     <pic:cNvPicPr/>
                   </pic:nvPicPr>
                   <pic:blipFill>
-                    <a:blip r:embed="rId6"/>
+                    <a:blip r:embed="rId7"/>
                     <a:stretch>
                       <a:fillRect/>
                     </a:stretch>
@@ -85,20 +240,98 @@
     </w:p>
     <w:p>
       <w:r>
-        <w:t>Save the Zip file under the Pytho</w:t>
+        <w:t xml:space="preserve">5) </w:t>
+      </w:r>
+      <w:r>
+        <w:t xml:space="preserve">Save the Zip file under </w:t>
+      </w:r>
+      <w:r>
+        <w:t xml:space="preserve">your chosen folder and unzip the </w:t>
+      </w:r>
+      <w:r>
+        <w:t>content.</w:t>
       </w:r>
     </w:p>
     <w:p/>
     <w:p>
+      <w:pPr>
+        <w:ind w:left="360"/>
+        <w:rPr>
+          <w:b/>
+          <w:bCs/>
+          <w:sz w:val="28"/>
+          <w:szCs w:val="28"/>
+        </w:rPr>
+      </w:pPr>
+      <w:r>
+        <w:rPr>
+          <w:b/>
+          <w:bCs/>
+          <w:sz w:val="28"/>
+          <w:szCs w:val="28"/>
+        </w:rPr>
+        <w:t>1.</w:t>
+      </w:r>
+      <w:r>
+        <w:rPr>
+          <w:b/>
+          <w:bCs/>
+          <w:sz w:val="28"/>
+          <w:szCs w:val="28"/>
+        </w:rPr>
+        <w:t>2</w:t>
+      </w:r>
+      <w:r>
+        <w:rPr>
+          <w:b/>
+          <w:bCs/>
+          <w:sz w:val="28"/>
+          <w:szCs w:val="28"/>
+        </w:rPr>
+        <w:t xml:space="preserve"> </w:t>
+      </w:r>
+      <w:r>
+        <w:rPr>
+          <w:b/>
+          <w:bCs/>
+          <w:sz w:val="28"/>
+          <w:szCs w:val="28"/>
+        </w:rPr>
+        <w:t>Sync the project using GIT</w:t>
+      </w:r>
+    </w:p>
+    <w:p/>
+    <w:p>
+      <w:pPr>
+        <w:pStyle w:val="ListParagraph"/>
+        <w:numPr>
+          <w:ilvl w:val="0"/>
+          <w:numId w:val="2"/>
+        </w:numPr>
+      </w:pPr>
       <w:r>
         <w:t>Open Git Bash from Start menu</w:t>
       </w:r>
     </w:p>
     <w:p/>
-    <w:p/>
-    <w:p>
-      <w:r>
-        <w:t>Run command “pwd” and keep a record of your current directory</w:t>
+    <w:p>
+      <w:pPr>
+        <w:pStyle w:val="ListParagraph"/>
+        <w:numPr>
+          <w:ilvl w:val="0"/>
+          <w:numId w:val="2"/>
+        </w:numPr>
+      </w:pPr>
+      <w:r>
+        <w:t>Run command “</w:t>
+      </w:r>
+      <w:proofErr w:type="spellStart"/>
+      <w:r>
+        <w:t>pwd</w:t>
+      </w:r>
+      <w:proofErr w:type="spellEnd"/>
+      <w:r>
+        <w:t>” and keep a record of your current directory</w:t>
       </w:r>
     </w:p>
     <w:p>
@@ -107,6 +340,7 @@
         <w:autoSpaceDN w:val="0"/>
         <w:adjustRightInd w:val="0"/>
         <w:spacing w:after="0" w:line="240" w:lineRule="auto"/>
+        <w:ind w:left="360"/>
         <w:rPr>
           <w:rFonts w:ascii="Lucida Console" w:hAnsi="Lucida Console" w:cs="Lucida Console"/>
           <w:color w:val="BFBF00"/>
@@ -148,20 +382,31 @@
         <w:autoSpaceDN w:val="0"/>
         <w:adjustRightInd w:val="0"/>
         <w:spacing w:after="0" w:line="240" w:lineRule="auto"/>
-        <w:rPr>
-          <w:rFonts w:ascii="Lucida Console" w:hAnsi="Lucida Console" w:cs="Lucida Console"/>
-          <w:sz w:val="18"/>
-          <w:szCs w:val="18"/>
-        </w:rPr>
-      </w:pPr>
-      <w:r>
-        <w:rPr>
-          <w:rFonts w:ascii="Lucida Console" w:hAnsi="Lucida Console" w:cs="Lucida Console"/>
-          <w:sz w:val="18"/>
-          <w:szCs w:val="18"/>
-        </w:rPr>
-        <w:t>$ pwd</w:t>
-      </w:r>
+        <w:ind w:left="360"/>
+        <w:rPr>
+          <w:rFonts w:ascii="Lucida Console" w:hAnsi="Lucida Console" w:cs="Lucida Console"/>
+          <w:sz w:val="18"/>
+          <w:szCs w:val="18"/>
+        </w:rPr>
+      </w:pPr>
+      <w:r>
+        <w:rPr>
+          <w:rFonts w:ascii="Lucida Console" w:hAnsi="Lucida Console" w:cs="Lucida Console"/>
+          <w:sz w:val="18"/>
+          <w:szCs w:val="18"/>
+        </w:rPr>
+        <w:t xml:space="preserve">$ </w:t>
+      </w:r>
+      <w:proofErr w:type="spellStart"/>
+      <w:r>
+        <w:rPr>
+          <w:rFonts w:ascii="Lucida Console" w:hAnsi="Lucida Console" w:cs="Lucida Console"/>
+          <w:sz w:val="18"/>
+          <w:szCs w:val="18"/>
+        </w:rPr>
+        <w:t>pwd</w:t>
+      </w:r>
+      <w:proofErr w:type="spellEnd"/>
     </w:p>
     <w:p>
       <w:pPr>
@@ -169,6 +414,7 @@
         <w:autoSpaceDN w:val="0"/>
         <w:adjustRightInd w:val="0"/>
         <w:spacing w:after="0" w:line="240" w:lineRule="auto"/>
+        <w:ind w:left="360"/>
         <w:rPr>
           <w:rFonts w:ascii="Lucida Console" w:hAnsi="Lucida Console" w:cs="Lucida Console"/>
           <w:sz w:val="18"/>
@@ -186,8 +432,26 @@
     </w:p>
     <w:p/>
     <w:p>
-      <w:r>
-        <w:t>Cd Desktop</w:t>
+      <w:pPr>
+        <w:pStyle w:val="ListParagraph"/>
+        <w:numPr>
+          <w:ilvl w:val="0"/>
+          <w:numId w:val="2"/>
+        </w:numPr>
+      </w:pPr>
+      <w:r>
+        <w:t xml:space="preserve">Go to the desired directory </w:t>
+      </w:r>
+      <w:r>
+        <w:t xml:space="preserve">where the project is to be save.  </w:t>
+      </w:r>
+      <w:proofErr w:type="spellStart"/>
+      <w:r>
+        <w:t>E.g</w:t>
+      </w:r>
+      <w:proofErr w:type="spellEnd"/>
+      <w:r>
+        <w:t xml:space="preserve"> “Desktop”</w:t>
       </w:r>
     </w:p>
     <w:p>
@@ -196,6 +460,7 @@
         <w:autoSpaceDN w:val="0"/>
         <w:adjustRightInd w:val="0"/>
         <w:spacing w:after="0" w:line="240" w:lineRule="auto"/>
+        <w:ind w:left="720"/>
         <w:rPr>
           <w:rFonts w:ascii="Lucida Console" w:hAnsi="Lucida Console" w:cs="Lucida Console"/>
           <w:color w:val="BFBF00"/>
@@ -237,6 +502,7 @@
         <w:autoSpaceDN w:val="0"/>
         <w:adjustRightInd w:val="0"/>
         <w:spacing w:after="0" w:line="240" w:lineRule="auto"/>
+        <w:ind w:left="720"/>
         <w:rPr>
           <w:rFonts w:ascii="Lucida Console" w:hAnsi="Lucida Console" w:cs="Lucida Console"/>
           <w:sz w:val="18"/>
@@ -254,6 +520,13 @@
     </w:p>
     <w:p/>
     <w:p>
+      <w:pPr>
+        <w:pStyle w:val="ListParagraph"/>
+        <w:numPr>
+          <w:ilvl w:val="0"/>
+          <w:numId w:val="2"/>
+        </w:numPr>
+      </w:pPr>
       <w:r>
         <w:t>Checkout the Project directory</w:t>
       </w:r>
@@ -264,6 +537,7 @@
         <w:autoSpaceDN w:val="0"/>
         <w:adjustRightInd w:val="0"/>
         <w:spacing w:after="0" w:line="240" w:lineRule="auto"/>
+        <w:ind w:left="360"/>
         <w:rPr>
           <w:rFonts w:ascii="Lucida Console" w:hAnsi="Lucida Console" w:cs="Lucida Console"/>
           <w:color w:val="BFBF00"/>
@@ -305,7 +579,9 @@
         <w:autoSpaceDN w:val="0"/>
         <w:adjustRightInd w:val="0"/>
         <w:spacing w:after="0" w:line="240" w:lineRule="auto"/>
-        <w:rPr>
+        <w:ind w:left="360"/>
+        <w:rPr>
+          <w:rStyle w:val="Hyperlink"/>
           <w:rFonts w:ascii="Lucida Console" w:hAnsi="Lucida Console" w:cs="Lucida Console"/>
           <w:sz w:val="18"/>
           <w:szCs w:val="18"/>
@@ -319,7 +595,7 @@
         </w:rPr>
         <w:t xml:space="preserve">$ git clone </w:t>
       </w:r>
-      <w:hyperlink r:id="rId7" w:history="1">
+      <w:hyperlink r:id="rId8" w:history="1">
         <w:r>
           <w:rPr>
             <w:rStyle w:val="Hyperlink"/>
@@ -337,20 +613,13 @@
         <w:autoSpaceDN w:val="0"/>
         <w:adjustRightInd w:val="0"/>
         <w:spacing w:after="0" w:line="240" w:lineRule="auto"/>
-        <w:rPr>
-          <w:rFonts w:ascii="Lucida Console" w:hAnsi="Lucida Console" w:cs="Lucida Console"/>
-          <w:sz w:val="18"/>
-          <w:szCs w:val="18"/>
-        </w:rPr>
-      </w:pPr>
-      <w:r>
-        <w:rPr>
-          <w:rFonts w:ascii="Lucida Console" w:hAnsi="Lucida Console" w:cs="Lucida Console"/>
-          <w:sz w:val="18"/>
-          <w:szCs w:val="18"/>
-        </w:rPr>
-        <w:t>Cloning into 'pythoninfinance'...</w:t>
-      </w:r>
+        <w:ind w:left="360"/>
+        <w:rPr>
+          <w:rFonts w:ascii="Lucida Console" w:hAnsi="Lucida Console" w:cs="Lucida Console"/>
+          <w:sz w:val="18"/>
+          <w:szCs w:val="18"/>
+        </w:rPr>
+      </w:pPr>
     </w:p>
     <w:p>
       <w:pPr>
@@ -358,12 +627,46 @@
         <w:autoSpaceDN w:val="0"/>
         <w:adjustRightInd w:val="0"/>
         <w:spacing w:after="0" w:line="240" w:lineRule="auto"/>
-        <w:rPr>
-          <w:rFonts w:ascii="Lucida Console" w:hAnsi="Lucida Console" w:cs="Lucida Console"/>
-          <w:sz w:val="18"/>
-          <w:szCs w:val="18"/>
-        </w:rPr>
-      </w:pPr>
+        <w:ind w:left="360"/>
+        <w:rPr>
+          <w:rStyle w:val="Hyperlink"/>
+          <w:rFonts w:ascii="Lucida Console" w:hAnsi="Lucida Console" w:cs="Lucida Console"/>
+          <w:sz w:val="18"/>
+          <w:szCs w:val="18"/>
+        </w:rPr>
+      </w:pPr>
+      <w:r>
+        <w:rPr>
+          <w:rFonts w:ascii="Lucida Console" w:hAnsi="Lucida Console" w:cs="Lucida Console"/>
+          <w:sz w:val="18"/>
+          <w:szCs w:val="18"/>
+        </w:rPr>
+        <w:t xml:space="preserve">Note: you can copy the </w:t>
+      </w:r>
+      <w:r>
+        <w:rPr>
+          <w:rFonts w:ascii="Lucida Console" w:hAnsi="Lucida Console" w:cs="Lucida Console"/>
+          <w:sz w:val="18"/>
+          <w:szCs w:val="18"/>
+        </w:rPr>
+        <w:t>URL</w:t>
+      </w:r>
+      <w:r>
+        <w:rPr>
+          <w:rFonts w:ascii="Lucida Console" w:hAnsi="Lucida Console" w:cs="Lucida Console"/>
+          <w:sz w:val="18"/>
+          <w:szCs w:val="18"/>
+        </w:rPr>
+        <w:t xml:space="preserve"> by clicking the code, an</w:t>
+      </w:r>
+      <w:r>
+        <w:rPr>
+          <w:rFonts w:ascii="Lucida Console" w:hAnsi="Lucida Console" w:cs="Lucida Console"/>
+          <w:sz w:val="18"/>
+          <w:szCs w:val="18"/>
+        </w:rPr>
+        <w:t>d then the copy sign highlighted below</w:t>
+      </w:r>
     </w:p>
     <w:p>
       <w:pPr>
@@ -371,31 +674,95 @@
         <w:autoSpaceDN w:val="0"/>
         <w:adjustRightInd w:val="0"/>
         <w:spacing w:after="0" w:line="240" w:lineRule="auto"/>
-        <w:rPr>
-          <w:rFonts w:ascii="Lucida Console" w:hAnsi="Lucida Console" w:cs="Lucida Console"/>
-          <w:strike/>
-          <w:sz w:val="18"/>
-          <w:szCs w:val="18"/>
-        </w:rPr>
-      </w:pPr>
-    </w:p>
-    <w:p>
-      <w:pPr>
-        <w:rPr>
-          <w:strike/>
-        </w:rPr>
-      </w:pPr>
-      <w:r>
-        <w:rPr>
-          <w:strike/>
+        <w:ind w:left="360"/>
+        <w:rPr>
+          <w:rFonts w:ascii="Lucida Console" w:hAnsi="Lucida Console" w:cs="Lucida Console"/>
+          <w:sz w:val="18"/>
+          <w:szCs w:val="18"/>
+        </w:rPr>
+      </w:pPr>
+      <w:r>
+        <w:rPr>
           <w:noProof/>
         </w:rPr>
-        <w:lastRenderedPageBreak/>
+        <mc:AlternateContent>
+          <mc:Choice Requires="wps">
+            <w:drawing>
+              <wp:anchor distT="0" distB="0" distL="114300" distR="114300" simplePos="0" relativeHeight="251659264" behindDoc="0" locked="0" layoutInCell="1" allowOverlap="1" wp14:anchorId="08460FC3" wp14:editId="66DADFDB">
+                <wp:simplePos x="0" y="0"/>
+                <wp:positionH relativeFrom="column">
+                  <wp:posOffset>5648325</wp:posOffset>
+                </wp:positionH>
+                <wp:positionV relativeFrom="paragraph">
+                  <wp:posOffset>1219200</wp:posOffset>
+                </wp:positionV>
+                <wp:extent cx="333375" cy="161925"/>
+                <wp:effectExtent l="38100" t="0" r="28575" b="66675"/>
+                <wp:wrapNone/>
+                <wp:docPr id="13" name="Straight Arrow Connector 13"/>
+                <wp:cNvGraphicFramePr/>
+                <a:graphic xmlns:a="http://schemas.openxmlformats.org/drawingml/2006/main">
+                  <a:graphicData uri="http://schemas.microsoft.com/office/word/2010/wordprocessingShape">
+                    <wps:wsp>
+                      <wps:cNvCnPr/>
+                      <wps:spPr>
+                        <a:xfrm flipH="1">
+                          <a:off x="0" y="0"/>
+                          <a:ext cx="333375" cy="161925"/>
+                        </a:xfrm>
+                        <a:prstGeom prst="straightConnector1">
+                          <a:avLst/>
+                        </a:prstGeom>
+                        <a:ln>
+                          <a:solidFill>
+                            <a:srgbClr val="C00000"/>
+                          </a:solidFill>
+                          <a:tailEnd type="triangle"/>
+                        </a:ln>
+                      </wps:spPr>
+                      <wps:style>
+                        <a:lnRef idx="1">
+                          <a:schemeClr val="accent2"/>
+                        </a:lnRef>
+                        <a:fillRef idx="0">
+                          <a:schemeClr val="accent2"/>
+                        </a:fillRef>
+                        <a:effectRef idx="0">
+                          <a:schemeClr val="accent2"/>
+                        </a:effectRef>
+                        <a:fontRef idx="minor">
+                          <a:schemeClr val="tx1"/>
+                        </a:fontRef>
+                      </wps:style>
+                      <wps:bodyPr/>
+                    </wps:wsp>
+                  </a:graphicData>
+                </a:graphic>
+              </wp:anchor>
+            </w:drawing>
+          </mc:Choice>
+          <mc:Fallback>
+            <w:pict>
+              <v:shapetype w14:anchorId="78E19CD6" id="_x0000_t32" coordsize="21600,21600" o:spt="32" o:oned="t" path="m,l21600,21600e" filled="f">
+                <v:path arrowok="t" fillok="f" o:connecttype="none"/>
+                <o:lock v:ext="edit" shapetype="t"/>
+              </v:shapetype>
+              <v:shape id="Straight Arrow Connector 13" o:spid="_x0000_s1026" type="#_x0000_t32" style="position:absolute;margin-left:444.75pt;margin-top:96pt;width:26.25pt;height:12.75pt;flip:x;z-index:251659264;visibility:visible;mso-wrap-style:square;mso-wrap-distance-left:9pt;mso-wrap-distance-top:0;mso-wrap-distance-right:9pt;mso-wrap-distance-bottom:0;mso-position-horizontal:absolute;mso-position-horizontal-relative:text;mso-position-vertical:absolute;mso-position-vertical-relative:text" o:gfxdata="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" strokecolor="#c00000" strokeweight=".5pt">
+                <v:stroke endarrow="block" joinstyle="miter"/>
+              </v:shape>
+            </w:pict>
+          </mc:Fallback>
+        </mc:AlternateContent>
+      </w:r>
+      <w:r>
+        <w:rPr>
+          <w:noProof/>
+        </w:rPr>
         <w:drawing>
-          <wp:inline distT="0" distB="0" distL="0" distR="0" wp14:anchorId="655C0450" wp14:editId="161E4F1A">
-            <wp:extent cx="3953427" cy="4401164"/>
-            <wp:effectExtent l="0" t="0" r="9525" b="0"/>
-            <wp:docPr id="2" name="Picture 2"/>
+          <wp:inline distT="0" distB="0" distL="0" distR="0" wp14:anchorId="19B1C969" wp14:editId="15F669AD">
+            <wp:extent cx="5731510" cy="3277235"/>
+            <wp:effectExtent l="0" t="0" r="2540" b="0"/>
+            <wp:docPr id="8" name="Picture 8"/>
             <wp:cNvGraphicFramePr>
               <a:graphicFrameLocks xmlns:a="http://schemas.openxmlformats.org/drawingml/2006/main" noChangeAspect="1"/>
             </wp:cNvGraphicFramePr>
@@ -407,7 +774,7 @@
                     <pic:cNvPicPr/>
                   </pic:nvPicPr>
                   <pic:blipFill>
-                    <a:blip r:embed="rId8"/>
+                    <a:blip r:embed="rId7"/>
                     <a:stretch>
                       <a:fillRect/>
                     </a:stretch>
@@ -415,7 +782,7 @@
                   <pic:spPr>
                     <a:xfrm>
                       <a:off x="0" y="0"/>
-                      <a:ext cx="3953427" cy="4401164"/>
+                      <a:ext cx="5731510" cy="3277235"/>
                     </a:xfrm>
                     <a:prstGeom prst="rect">
                       <a:avLst/>
@@ -430,22 +797,105 @@
     </w:p>
     <w:p>
       <w:pPr>
-        <w:rPr>
+        <w:autoSpaceDE w:val="0"/>
+        <w:autoSpaceDN w:val="0"/>
+        <w:adjustRightInd w:val="0"/>
+        <w:spacing w:after="0" w:line="240" w:lineRule="auto"/>
+        <w:ind w:left="360"/>
+        <w:rPr>
+          <w:rFonts w:ascii="Lucida Console" w:hAnsi="Lucida Console" w:cs="Lucida Console"/>
+          <w:sz w:val="18"/>
+          <w:szCs w:val="18"/>
+        </w:rPr>
+      </w:pPr>
+    </w:p>
+    <w:p>
+      <w:pPr>
+        <w:pStyle w:val="ListParagraph"/>
+        <w:numPr>
+          <w:ilvl w:val="0"/>
+          <w:numId w:val="2"/>
+        </w:numPr>
+        <w:autoSpaceDE w:val="0"/>
+        <w:autoSpaceDN w:val="0"/>
+        <w:adjustRightInd w:val="0"/>
+        <w:spacing w:after="0" w:line="240" w:lineRule="auto"/>
+        <w:rPr>
+          <w:rFonts w:ascii="Lucida Console" w:hAnsi="Lucida Console" w:cs="Lucida Console"/>
+          <w:sz w:val="18"/>
+          <w:szCs w:val="18"/>
+        </w:rPr>
+      </w:pPr>
+      <w:r>
+        <w:rPr>
+          <w:rFonts w:ascii="Lucida Console" w:hAnsi="Lucida Console" w:cs="Lucida Console"/>
+          <w:sz w:val="18"/>
+          <w:szCs w:val="18"/>
+        </w:rPr>
+        <w:t>Cloning into '</w:t>
+      </w:r>
+      <w:proofErr w:type="spellStart"/>
+      <w:r>
+        <w:rPr>
+          <w:rFonts w:ascii="Lucida Console" w:hAnsi="Lucida Console" w:cs="Lucida Console"/>
+          <w:sz w:val="18"/>
+          <w:szCs w:val="18"/>
+        </w:rPr>
+        <w:t>pythoninfinance</w:t>
+      </w:r>
+      <w:proofErr w:type="spellEnd"/>
+      <w:r>
+        <w:rPr>
+          <w:rFonts w:ascii="Lucida Console" w:hAnsi="Lucida Console" w:cs="Lucida Console"/>
+          <w:sz w:val="18"/>
+          <w:szCs w:val="18"/>
+        </w:rPr>
+        <w:t>'...</w:t>
+      </w:r>
+    </w:p>
+    <w:p>
+      <w:pPr>
+        <w:autoSpaceDE w:val="0"/>
+        <w:autoSpaceDN w:val="0"/>
+        <w:adjustRightInd w:val="0"/>
+        <w:spacing w:after="0" w:line="240" w:lineRule="auto"/>
+        <w:rPr>
+          <w:rFonts w:ascii="Lucida Console" w:hAnsi="Lucida Console" w:cs="Lucida Console"/>
+          <w:sz w:val="18"/>
+          <w:szCs w:val="18"/>
+        </w:rPr>
+      </w:pPr>
+    </w:p>
+    <w:p>
+      <w:pPr>
+        <w:autoSpaceDE w:val="0"/>
+        <w:autoSpaceDN w:val="0"/>
+        <w:adjustRightInd w:val="0"/>
+        <w:spacing w:after="0" w:line="240" w:lineRule="auto"/>
+        <w:rPr>
+          <w:rFonts w:ascii="Lucida Console" w:hAnsi="Lucida Console" w:cs="Lucida Console"/>
           <w:strike/>
-        </w:rPr>
-      </w:pPr>
-    </w:p>
-    <w:p>
-      <w:r>
-        <w:rPr>
+          <w:sz w:val="18"/>
+          <w:szCs w:val="18"/>
+        </w:rPr>
+      </w:pPr>
+    </w:p>
+    <w:p>
+      <w:pPr>
+        <w:rPr>
+          <w:strike/>
+        </w:rPr>
+      </w:pPr>
+      <w:r>
+        <w:rPr>
+          <w:strike/>
           <w:noProof/>
         </w:rPr>
-        <w:lastRenderedPageBreak/>
         <w:drawing>
-          <wp:inline distT="0" distB="0" distL="0" distR="0" wp14:anchorId="30D4C56D" wp14:editId="6DA6B9B1">
-            <wp:extent cx="5544324" cy="6944694"/>
-            <wp:effectExtent l="0" t="0" r="0" b="8890"/>
-            <wp:docPr id="3" name="Picture 3"/>
+          <wp:inline distT="0" distB="0" distL="0" distR="0" wp14:anchorId="655C0450" wp14:editId="7FFDE2D0">
+            <wp:extent cx="3371066" cy="3752849"/>
+            <wp:effectExtent l="0" t="0" r="1270" b="635"/>
+            <wp:docPr id="2" name="Picture 2"/>
             <wp:cNvGraphicFramePr>
               <a:graphicFrameLocks xmlns:a="http://schemas.openxmlformats.org/drawingml/2006/main" noChangeAspect="1"/>
             </wp:cNvGraphicFramePr>
@@ -465,7 +915,7 @@
                   <pic:spPr>
                     <a:xfrm>
                       <a:off x="0" y="0"/>
-                      <a:ext cx="5544324" cy="6944694"/>
+                      <a:ext cx="3394778" cy="3779246"/>
                     </a:xfrm>
                     <a:prstGeom prst="rect">
                       <a:avLst/>
@@ -479,22 +929,55 @@
       </w:r>
     </w:p>
     <w:p>
-      <w:r>
-        <w:t>Select “ Authorize GitCredentialManager”</w:t>
-      </w:r>
+      <w:pPr>
+        <w:rPr>
+          <w:strike/>
+        </w:rPr>
+      </w:pPr>
     </w:p>
     <w:p/>
     <w:p>
+      <w:pPr>
+        <w:pStyle w:val="ListParagraph"/>
+        <w:numPr>
+          <w:ilvl w:val="0"/>
+          <w:numId w:val="2"/>
+        </w:numPr>
+      </w:pPr>
+      <w:r>
+        <w:t xml:space="preserve">Select </w:t>
+      </w:r>
+      <w:proofErr w:type="gramStart"/>
+      <w:r>
+        <w:t>“ Authorize</w:t>
+      </w:r>
+      <w:proofErr w:type="gramEnd"/>
+      <w:r>
+        <w:t xml:space="preserve"> </w:t>
+      </w:r>
+      <w:proofErr w:type="spellStart"/>
+      <w:r>
+        <w:t>GitCredentialManager</w:t>
+      </w:r>
+      <w:proofErr w:type="spellEnd"/>
+      <w:r>
+        <w:t>”</w:t>
+      </w:r>
       <w:r>
         <w:rPr>
           <w:noProof/>
         </w:rPr>
-        <w:lastRenderedPageBreak/>
+        <w:t xml:space="preserve"> </w:t>
+      </w:r>
+      <w:r>
+        <w:rPr>
+          <w:noProof/>
+        </w:rPr>
         <w:drawing>
-          <wp:inline distT="0" distB="0" distL="0" distR="0" wp14:anchorId="20439A50" wp14:editId="5C83B3C5">
-            <wp:extent cx="3486637" cy="3753374"/>
-            <wp:effectExtent l="0" t="0" r="0" b="0"/>
-            <wp:docPr id="4" name="Picture 4"/>
+          <wp:inline distT="0" distB="0" distL="0" distR="0" wp14:anchorId="3F913DA7" wp14:editId="41F7181E">
+            <wp:extent cx="3095625" cy="3877510"/>
+            <wp:effectExtent l="0" t="0" r="0" b="8890"/>
+            <wp:docPr id="3" name="Picture 3"/>
             <wp:cNvGraphicFramePr>
               <a:graphicFrameLocks xmlns:a="http://schemas.openxmlformats.org/drawingml/2006/main" noChangeAspect="1"/>
             </wp:cNvGraphicFramePr>
@@ -514,7 +997,7 @@
                   <pic:spPr>
                     <a:xfrm>
                       <a:off x="0" y="0"/>
-                      <a:ext cx="3486637" cy="3753374"/>
+                      <a:ext cx="3119072" cy="3906880"/>
                     </a:xfrm>
                     <a:prstGeom prst="rect">
                       <a:avLst/>
@@ -527,31 +1010,33 @@
         </w:drawing>
       </w:r>
     </w:p>
-    <w:p>
+    <w:p/>
+    <w:p>
+      <w:pPr>
+        <w:pStyle w:val="ListParagraph"/>
+        <w:numPr>
+          <w:ilvl w:val="0"/>
+          <w:numId w:val="2"/>
+        </w:numPr>
+      </w:pPr>
       <w:r>
         <w:t>Type in the password and select “Confirm password”</w:t>
       </w:r>
-    </w:p>
-    <w:p/>
-    <w:p>
-      <w:r>
-        <w:t xml:space="preserve">Browser will redirect and the </w:t>
-      </w:r>
-      <w:r>
-        <w:t xml:space="preserve">GIT Bash will display below code checkout </w:t>
-      </w:r>
-    </w:p>
-    <w:p/>
-    <w:p>
       <w:r>
         <w:rPr>
           <w:noProof/>
         </w:rPr>
+        <w:t xml:space="preserve"> </w:t>
+      </w:r>
+      <w:r>
+        <w:rPr>
+          <w:noProof/>
+        </w:rPr>
         <w:drawing>
-          <wp:inline distT="0" distB="0" distL="0" distR="0" wp14:anchorId="06513D78" wp14:editId="75AFD8F7">
-            <wp:extent cx="4801270" cy="1247949"/>
-            <wp:effectExtent l="0" t="0" r="0" b="9525"/>
-            <wp:docPr id="5" name="Picture 5"/>
+          <wp:inline distT="0" distB="0" distL="0" distR="0" wp14:anchorId="7785CF27" wp14:editId="6368FCD5">
+            <wp:extent cx="2752725" cy="2963317"/>
+            <wp:effectExtent l="0" t="0" r="0" b="8890"/>
+            <wp:docPr id="4" name="Picture 4"/>
             <wp:cNvGraphicFramePr>
               <a:graphicFrameLocks xmlns:a="http://schemas.openxmlformats.org/drawingml/2006/main" noChangeAspect="1"/>
             </wp:cNvGraphicFramePr>
@@ -571,7 +1056,7 @@
                   <pic:spPr>
                     <a:xfrm>
                       <a:off x="0" y="0"/>
-                      <a:ext cx="4801270" cy="1247949"/>
+                      <a:ext cx="2769530" cy="2981407"/>
                     </a:xfrm>
                     <a:prstGeom prst="rect">
                       <a:avLst/>
@@ -585,79 +1070,32 @@
       </w:r>
     </w:p>
     <w:p/>
+    <w:p>
+      <w:pPr>
+        <w:pStyle w:val="ListParagraph"/>
+        <w:numPr>
+          <w:ilvl w:val="0"/>
+          <w:numId w:val="2"/>
+        </w:numPr>
+      </w:pPr>
+      <w:r>
+        <w:t xml:space="preserve">Browser will redirect and the </w:t>
+      </w:r>
+      <w:r>
+        <w:t xml:space="preserve">GIT Bash will display below code checkout </w:t>
+      </w:r>
+    </w:p>
     <w:p/>
     <w:p>
       <w:r>
-        <w:t>Anaconda</w:t>
-      </w:r>
-    </w:p>
-    <w:p>
-      <w:r>
-        <w:t>Open the “Anaconda Prompt (Anaconda)” form the Start menu</w:t>
-      </w:r>
-    </w:p>
-    <w:p>
-      <w:r>
-        <w:t xml:space="preserve">Type “Python –version” </w:t>
-      </w:r>
-      <w:r>
-        <w:t xml:space="preserve"> to check the python version</w:t>
-      </w:r>
-    </w:p>
-    <w:p>
-      <w:r>
-        <w:t>Type “conda info” to check conda version</w:t>
-      </w:r>
-    </w:p>
-    <w:p/>
-    <w:p>
-      <w:r>
-        <w:t>Enter the Desktop</w:t>
-      </w:r>
-      <w:r>
-        <w:t>\</w:t>
-      </w:r>
-      <w:r>
-        <w:t>pythoni</w:t>
-      </w:r>
-      <w:r>
-        <w:t>nfinance folder</w:t>
-      </w:r>
-    </w:p>
-    <w:p>
-      <w:r>
-        <w:t>Cd Desktop\pythoninfinance</w:t>
-      </w:r>
-    </w:p>
-    <w:p>
-      <w:r>
-        <w:lastRenderedPageBreak/>
-        <w:t>Type “jupyter notebook”</w:t>
-      </w:r>
-    </w:p>
-    <w:p/>
-    <w:p>
-      <w:r>
-        <w:t>(base) C:\Users\User</w:t>
-      </w:r>
-      <w:r>
-        <w:t>\Desktop\pythoninfinance</w:t>
-      </w:r>
-      <w:r>
-        <w:t xml:space="preserve"> &gt;jupyter notebook</w:t>
-      </w:r>
-    </w:p>
-    <w:p/>
-    <w:p>
-      <w:r>
         <w:rPr>
           <w:noProof/>
         </w:rPr>
         <w:drawing>
-          <wp:inline distT="0" distB="0" distL="0" distR="0" wp14:anchorId="37546F29" wp14:editId="358BCFD0">
-            <wp:extent cx="5731510" cy="1623060"/>
-            <wp:effectExtent l="0" t="0" r="2540" b="0"/>
-            <wp:docPr id="6" name="Picture 6"/>
+          <wp:inline distT="0" distB="0" distL="0" distR="0" wp14:anchorId="06513D78" wp14:editId="75AFD8F7">
+            <wp:extent cx="4801270" cy="1247949"/>
+            <wp:effectExtent l="0" t="0" r="0" b="9525"/>
+            <wp:docPr id="5" name="Picture 5"/>
             <wp:cNvGraphicFramePr>
               <a:graphicFrameLocks xmlns:a="http://schemas.openxmlformats.org/drawingml/2006/main" noChangeAspect="1"/>
             </wp:cNvGraphicFramePr>
@@ -677,7 +1115,7 @@
                   <pic:spPr>
                     <a:xfrm>
                       <a:off x="0" y="0"/>
-                      <a:ext cx="5731510" cy="1623060"/>
+                      <a:ext cx="4801270" cy="1247949"/>
                     </a:xfrm>
                     <a:prstGeom prst="rect">
                       <a:avLst/>
@@ -692,24 +1130,213 @@
     </w:p>
     <w:p/>
     <w:p>
-      <w:r>
-        <w:t xml:space="preserve">Keep the </w:t>
-      </w:r>
-      <w:r>
-        <w:t>Anaconda prompt running.  The default browser is redirected and start up on the screen</w:t>
+      <w:pPr>
+        <w:pStyle w:val="ListParagraph"/>
+        <w:numPr>
+          <w:ilvl w:val="0"/>
+          <w:numId w:val="1"/>
+        </w:numPr>
+        <w:rPr>
+          <w:b/>
+          <w:bCs/>
+          <w:sz w:val="28"/>
+          <w:szCs w:val="28"/>
+        </w:rPr>
+      </w:pPr>
+      <w:r>
+        <w:rPr>
+          <w:b/>
+          <w:bCs/>
+          <w:sz w:val="28"/>
+          <w:szCs w:val="28"/>
+        </w:rPr>
+        <w:t xml:space="preserve">Anaconda and Jupiter Notebook </w:t>
+      </w:r>
+    </w:p>
+    <w:p>
+      <w:pPr>
+        <w:ind w:left="360"/>
+        <w:rPr>
+          <w:b/>
+          <w:bCs/>
+          <w:sz w:val="28"/>
+          <w:szCs w:val="28"/>
+        </w:rPr>
+      </w:pPr>
+      <w:r>
+        <w:rPr>
+          <w:b/>
+          <w:bCs/>
+          <w:sz w:val="28"/>
+          <w:szCs w:val="28"/>
+        </w:rPr>
+        <w:t xml:space="preserve">2.1 </w:t>
+      </w:r>
+      <w:r>
+        <w:rPr>
+          <w:b/>
+          <w:bCs/>
+          <w:sz w:val="28"/>
+          <w:szCs w:val="28"/>
+        </w:rPr>
+        <w:t xml:space="preserve">Start </w:t>
+      </w:r>
+      <w:r>
+        <w:rPr>
+          <w:b/>
+          <w:bCs/>
+          <w:sz w:val="28"/>
+          <w:szCs w:val="28"/>
+        </w:rPr>
+        <w:t>Anaconda</w:t>
+      </w:r>
+      <w:r>
+        <w:rPr>
+          <w:b/>
+          <w:bCs/>
+          <w:sz w:val="28"/>
+          <w:szCs w:val="28"/>
+        </w:rPr>
+        <w:t xml:space="preserve"> and Jupyter Notebook</w:t>
+      </w:r>
+    </w:p>
+    <w:p>
+      <w:r>
+        <w:t xml:space="preserve">1) </w:t>
+      </w:r>
+      <w:r>
+        <w:t>Open the “Anaconda Prompt (Anaconda)” form the Start menu</w:t>
+      </w:r>
+    </w:p>
+    <w:p>
+      <w:r>
+        <w:t xml:space="preserve">2) </w:t>
+      </w:r>
+      <w:r>
+        <w:t xml:space="preserve">Type “Python </w:t>
+      </w:r>
+      <w:r>
+        <w:t>-</w:t>
+      </w:r>
+      <w:proofErr w:type="gramStart"/>
+      <w:r>
+        <w:t xml:space="preserve">version” </w:t>
+      </w:r>
+      <w:r>
+        <w:t xml:space="preserve"> to</w:t>
+      </w:r>
+      <w:proofErr w:type="gramEnd"/>
+      <w:r>
+        <w:t xml:space="preserve"> check the python version</w:t>
+      </w:r>
+    </w:p>
+    <w:p>
+      <w:r>
+        <w:t xml:space="preserve">3) </w:t>
+      </w:r>
+      <w:r>
+        <w:t>Type “</w:t>
+      </w:r>
+      <w:proofErr w:type="spellStart"/>
+      <w:r>
+        <w:t>conda</w:t>
+      </w:r>
+      <w:proofErr w:type="spellEnd"/>
+      <w:r>
+        <w:t xml:space="preserve"> info” to check </w:t>
+      </w:r>
+      <w:proofErr w:type="spellStart"/>
+      <w:r>
+        <w:t>conda</w:t>
+      </w:r>
+      <w:proofErr w:type="spellEnd"/>
+      <w:r>
+        <w:t xml:space="preserve"> version</w:t>
       </w:r>
     </w:p>
     <w:p/>
     <w:p>
       <w:r>
+        <w:t xml:space="preserve">4) </w:t>
+      </w:r>
+      <w:r>
+        <w:t>Enter the Desktop</w:t>
+      </w:r>
+      <w:r>
+        <w:t>\</w:t>
+      </w:r>
+      <w:proofErr w:type="spellStart"/>
+      <w:r>
+        <w:t>pythoni</w:t>
+      </w:r>
+      <w:r>
+        <w:t>nfinance</w:t>
+      </w:r>
+      <w:proofErr w:type="spellEnd"/>
+      <w:r>
+        <w:t xml:space="preserve"> folder</w:t>
+      </w:r>
+    </w:p>
+    <w:p>
+      <w:r>
+        <w:t>c</w:t>
+      </w:r>
+      <w:r>
+        <w:t>d Desktop\</w:t>
+      </w:r>
+      <w:proofErr w:type="spellStart"/>
+      <w:r>
+        <w:t>pythoninfinance</w:t>
+      </w:r>
+      <w:proofErr w:type="spellEnd"/>
+    </w:p>
+    <w:p>
+      <w:r>
+        <w:t xml:space="preserve">5) </w:t>
+      </w:r>
+      <w:r>
+        <w:t>Type “</w:t>
+      </w:r>
+      <w:proofErr w:type="spellStart"/>
+      <w:r>
+        <w:t>jupyter</w:t>
+      </w:r>
+      <w:proofErr w:type="spellEnd"/>
+      <w:r>
+        <w:t xml:space="preserve"> notebook”</w:t>
+      </w:r>
+    </w:p>
+    <w:p/>
+    <w:p>
+      <w:r>
+        <w:t>(base) C:\Users\User</w:t>
+      </w:r>
+      <w:r>
+        <w:t>\Desktop\pythoninfinance</w:t>
+      </w:r>
+      <w:r>
+        <w:t xml:space="preserve"> &gt;</w:t>
+      </w:r>
+      <w:proofErr w:type="spellStart"/>
+      <w:r>
+        <w:t>jupyter</w:t>
+      </w:r>
+      <w:proofErr w:type="spellEnd"/>
+      <w:r>
+        <w:t xml:space="preserve"> notebook</w:t>
+      </w:r>
+    </w:p>
+    <w:p/>
+    <w:p>
+      <w:r>
         <w:rPr>
           <w:noProof/>
         </w:rPr>
         <w:drawing>
-          <wp:inline distT="0" distB="0" distL="0" distR="0" wp14:anchorId="65480241" wp14:editId="57C18C37">
-            <wp:extent cx="5731510" cy="2837180"/>
-            <wp:effectExtent l="0" t="0" r="2540" b="1270"/>
-            <wp:docPr id="7" name="Picture 7"/>
+          <wp:inline distT="0" distB="0" distL="0" distR="0" wp14:anchorId="37546F29" wp14:editId="358BCFD0">
+            <wp:extent cx="5731510" cy="1623060"/>
+            <wp:effectExtent l="0" t="0" r="2540" b="0"/>
+            <wp:docPr id="6" name="Picture 6"/>
             <wp:cNvGraphicFramePr>
               <a:graphicFrameLocks xmlns:a="http://schemas.openxmlformats.org/drawingml/2006/main" noChangeAspect="1"/>
             </wp:cNvGraphicFramePr>
@@ -729,6 +1356,62 @@
                   <pic:spPr>
                     <a:xfrm>
                       <a:off x="0" y="0"/>
+                      <a:ext cx="5731510" cy="1623060"/>
+                    </a:xfrm>
+                    <a:prstGeom prst="rect">
+                      <a:avLst/>
+                    </a:prstGeom>
+                  </pic:spPr>
+                </pic:pic>
+              </a:graphicData>
+            </a:graphic>
+          </wp:inline>
+        </w:drawing>
+      </w:r>
+    </w:p>
+    <w:p/>
+    <w:p>
+      <w:r>
+        <w:t xml:space="preserve">6) </w:t>
+      </w:r>
+      <w:r>
+        <w:t xml:space="preserve">Keep the </w:t>
+      </w:r>
+      <w:r>
+        <w:t>Anaconda prompt running.  The default browser is redirected and start up on the screen</w:t>
+      </w:r>
+    </w:p>
+    <w:p/>
+    <w:p>
+      <w:r>
+        <w:rPr>
+          <w:noProof/>
+        </w:rPr>
+        <w:lastRenderedPageBreak/>
+        <w:drawing>
+          <wp:inline distT="0" distB="0" distL="0" distR="0" wp14:anchorId="65480241" wp14:editId="57C18C37">
+            <wp:extent cx="5731510" cy="2837180"/>
+            <wp:effectExtent l="0" t="0" r="2540" b="1270"/>
+            <wp:docPr id="7" name="Picture 7"/>
+            <wp:cNvGraphicFramePr>
+              <a:graphicFrameLocks xmlns:a="http://schemas.openxmlformats.org/drawingml/2006/main" noChangeAspect="1"/>
+            </wp:cNvGraphicFramePr>
+            <a:graphic xmlns:a="http://schemas.openxmlformats.org/drawingml/2006/main">
+              <a:graphicData uri="http://schemas.openxmlformats.org/drawingml/2006/picture">
+                <pic:pic xmlns:pic="http://schemas.openxmlformats.org/drawingml/2006/picture">
+                  <pic:nvPicPr>
+                    <pic:cNvPr id="1" name=""/>
+                    <pic:cNvPicPr/>
+                  </pic:nvPicPr>
+                  <pic:blipFill>
+                    <a:blip r:embed="rId14"/>
+                    <a:stretch>
+                      <a:fillRect/>
+                    </a:stretch>
+                  </pic:blipFill>
+                  <pic:spPr>
+                    <a:xfrm>
+                      <a:off x="0" y="0"/>
                       <a:ext cx="5731510" cy="2837180"/>
                     </a:xfrm>
                     <a:prstGeom prst="rect">
@@ -744,20 +1427,38 @@
     </w:p>
     <w:p>
       <w:pPr>
-        <w:rPr>
+        <w:ind w:left="360"/>
+        <w:rPr>
+          <w:b/>
+          <w:bCs/>
           <w:sz w:val="28"/>
           <w:szCs w:val="28"/>
         </w:rPr>
       </w:pPr>
       <w:r>
         <w:rPr>
+          <w:b/>
+          <w:bCs/>
           <w:sz w:val="28"/>
           <w:szCs w:val="28"/>
         </w:rPr>
+        <w:t xml:space="preserve">2.2 </w:t>
+      </w:r>
+      <w:r>
+        <w:rPr>
+          <w:b/>
+          <w:bCs/>
+          <w:sz w:val="28"/>
+          <w:szCs w:val="28"/>
+        </w:rPr>
         <w:t>Jupyter Exercise</w:t>
       </w:r>
     </w:p>
-    <w:p/>
+    <w:p>
+      <w:r>
+        <w:t>Here is a quick Jupyter notebook exercise to help your get familiar with the Jupyter notebook</w:t>
+      </w:r>
+    </w:p>
     <w:p>
       <w:pPr>
         <w:pStyle w:val="NormalWeb"/>
@@ -859,17 +1560,33 @@
         <w:spacing w:before="0" w:beforeAutospacing="0" w:after="0" w:afterAutospacing="0"/>
         <w:rPr>
           <w:rFonts w:ascii="Calibri" w:hAnsi="Calibri" w:cs="Calibri"/>
-          <w:sz w:val="22"/>
-          <w:szCs w:val="22"/>
-        </w:rPr>
-      </w:pPr>
-      <w:r>
-        <w:rPr>
-          <w:rFonts w:ascii="Calibri" w:hAnsi="Calibri" w:cs="Calibri"/>
-          <w:sz w:val="22"/>
-          <w:szCs w:val="22"/>
-        </w:rPr>
-        <w:t>print("Hello World")</w:t>
+          <w:b/>
+          <w:bCs/>
+          <w:sz w:val="22"/>
+          <w:szCs w:val="22"/>
+        </w:rPr>
+      </w:pPr>
+      <w:proofErr w:type="gramStart"/>
+      <w:r>
+        <w:rPr>
+          <w:rFonts w:ascii="Calibri" w:hAnsi="Calibri" w:cs="Calibri"/>
+          <w:b/>
+          <w:bCs/>
+          <w:sz w:val="22"/>
+          <w:szCs w:val="22"/>
+        </w:rPr>
+        <w:t>print(</w:t>
+      </w:r>
+      <w:proofErr w:type="gramEnd"/>
+      <w:r>
+        <w:rPr>
+          <w:rFonts w:ascii="Calibri" w:hAnsi="Calibri" w:cs="Calibri"/>
+          <w:b/>
+          <w:bCs/>
+          <w:sz w:val="22"/>
+          <w:szCs w:val="22"/>
+        </w:rPr>
+        <w:t>"Hello World")</w:t>
       </w:r>
     </w:p>
     <w:p>
@@ -888,7 +1605,25 @@
           <w:sz w:val="22"/>
           <w:szCs w:val="22"/>
         </w:rPr>
-        <w:t xml:space="preserve">press "Shift"+"Enter" to execute </w:t>
+        <w:t>press "</w:t>
+      </w:r>
+      <w:proofErr w:type="spellStart"/>
+      <w:r>
+        <w:rPr>
+          <w:rFonts w:ascii="Calibri" w:hAnsi="Calibri" w:cs="Calibri"/>
+          <w:sz w:val="22"/>
+          <w:szCs w:val="22"/>
+        </w:rPr>
+        <w:t>Shift"+"Enter</w:t>
+      </w:r>
+      <w:proofErr w:type="spellEnd"/>
+      <w:r>
+        <w:rPr>
+          <w:rFonts w:ascii="Calibri" w:hAnsi="Calibri" w:cs="Calibri"/>
+          <w:sz w:val="22"/>
+          <w:szCs w:val="22"/>
+        </w:rPr>
+        <w:t xml:space="preserve">" to execute </w:t>
       </w:r>
     </w:p>
     <w:p>
@@ -935,14 +1670,23 @@
           <w:szCs w:val="22"/>
         </w:rPr>
       </w:pPr>
-      <w:r>
-        <w:rPr>
-          <w:rFonts w:ascii="Calibri" w:hAnsi="Calibri" w:cs="Calibri"/>
-          <w:sz w:val="22"/>
-          <w:szCs w:val="22"/>
-        </w:rPr>
-        <w:lastRenderedPageBreak/>
-        <w:t>press"Esc" + "a"</w:t>
+      <w:proofErr w:type="spellStart"/>
+      <w:r>
+        <w:rPr>
+          <w:rFonts w:ascii="Calibri" w:hAnsi="Calibri" w:cs="Calibri"/>
+          <w:sz w:val="22"/>
+          <w:szCs w:val="22"/>
+        </w:rPr>
+        <w:t>press"Esc</w:t>
+      </w:r>
+      <w:proofErr w:type="spellEnd"/>
+      <w:r>
+        <w:rPr>
+          <w:rFonts w:ascii="Calibri" w:hAnsi="Calibri" w:cs="Calibri"/>
+          <w:sz w:val="22"/>
+          <w:szCs w:val="22"/>
+        </w:rPr>
+        <w:t>" + "a"</w:t>
       </w:r>
     </w:p>
     <w:p>
@@ -989,13 +1733,23 @@
           <w:szCs w:val="22"/>
         </w:rPr>
       </w:pPr>
-      <w:r>
-        <w:rPr>
-          <w:rFonts w:ascii="Calibri" w:hAnsi="Calibri" w:cs="Calibri"/>
-          <w:sz w:val="22"/>
-          <w:szCs w:val="22"/>
-        </w:rPr>
-        <w:t>press"Esc" + "b"</w:t>
+      <w:proofErr w:type="spellStart"/>
+      <w:r>
+        <w:rPr>
+          <w:rFonts w:ascii="Calibri" w:hAnsi="Calibri" w:cs="Calibri"/>
+          <w:sz w:val="22"/>
+          <w:szCs w:val="22"/>
+        </w:rPr>
+        <w:t>press"Esc</w:t>
+      </w:r>
+      <w:proofErr w:type="spellEnd"/>
+      <w:r>
+        <w:rPr>
+          <w:rFonts w:ascii="Calibri" w:hAnsi="Calibri" w:cs="Calibri"/>
+          <w:sz w:val="22"/>
+          <w:szCs w:val="22"/>
+        </w:rPr>
+        <w:t>" + "b"</w:t>
       </w:r>
     </w:p>
     <w:p>
@@ -1048,7 +1802,35 @@
           <w:sz w:val="22"/>
           <w:szCs w:val="22"/>
         </w:rPr>
-        <w:t>select "File"-&gt; " Save as", provide a file name to save. File name is usually save with *.ipynb suffix.</w:t>
+        <w:t xml:space="preserve">select "File"-&gt; " Save as", provide a file name to save. File name is usually save with </w:t>
+      </w:r>
+      <w:proofErr w:type="gramStart"/>
+      <w:r>
+        <w:rPr>
+          <w:rFonts w:ascii="Calibri" w:hAnsi="Calibri" w:cs="Calibri"/>
+          <w:sz w:val="22"/>
+          <w:szCs w:val="22"/>
+        </w:rPr>
+        <w:t>*.</w:t>
+      </w:r>
+      <w:proofErr w:type="spellStart"/>
+      <w:r>
+        <w:rPr>
+          <w:rFonts w:ascii="Calibri" w:hAnsi="Calibri" w:cs="Calibri"/>
+          <w:sz w:val="22"/>
+          <w:szCs w:val="22"/>
+        </w:rPr>
+        <w:t>ipynb</w:t>
+      </w:r>
+      <w:proofErr w:type="spellEnd"/>
+      <w:proofErr w:type="gramEnd"/>
+      <w:r>
+        <w:rPr>
+          <w:rFonts w:ascii="Calibri" w:hAnsi="Calibri" w:cs="Calibri"/>
+          <w:sz w:val="22"/>
+          <w:szCs w:val="22"/>
+        </w:rPr>
+        <w:t xml:space="preserve"> suffix.</w:t>
       </w:r>
     </w:p>
     <w:p/>
@@ -1077,7 +1859,15 @@
         <w:t>Create a new</w:t>
       </w:r>
       <w:r>
-        <w:t xml:space="preserve"> cell, then select “Cell”-&gt;”Cell Type”-&gt;”Mark</w:t>
+        <w:t xml:space="preserve"> cell, then select “Cell”-</w:t>
+      </w:r>
+      <w:proofErr w:type="gramStart"/>
+      <w:r>
+        <w:t>&gt;”Cell</w:t>
+      </w:r>
+      <w:proofErr w:type="gramEnd"/>
+      <w:r>
+        <w:t xml:space="preserve"> Type”-&gt;”Mark</w:t>
       </w:r>
       <w:r>
         <w:t>down”</w:t>
@@ -1088,7 +1878,15 @@
         <w:t>Type “##</w:t>
       </w:r>
       <w:r>
-        <w:t xml:space="preserve">Loading Data”, press “Shift” + “ Enter” to see the </w:t>
+        <w:t xml:space="preserve">Loading Data”, press “Shift” + </w:t>
+      </w:r>
+      <w:proofErr w:type="gramStart"/>
+      <w:r>
+        <w:t>“ Enter</w:t>
+      </w:r>
+      <w:proofErr w:type="gramEnd"/>
+      <w:r>
+        <w:t xml:space="preserve">” to see the </w:t>
       </w:r>
       <w:r>
         <w:t>effect.</w:t>
@@ -1097,11 +1895,6 @@
         <w:t xml:space="preserve"> (this creates a secondary heading)</w:t>
       </w:r>
     </w:p>
-    <w:p/>
-    <w:p/>
-    <w:p/>
-    <w:p/>
-    <w:p/>
     <w:p/>
     <w:p/>
     <w:p/>
@@ -1113,6 +1906,351 @@
     </w:sectPr>
   </w:body>
 </w:document>
+</file>
+
+<file path=word/numbering.xml><?xml version="1.0" encoding="utf-8"?>
+<w:numbering xmlns:wpc="http://schemas.microsoft.com/office/word/2010/wordprocessingCanvas" xmlns:cx="http://schemas.microsoft.com/office/drawing/2014/chartex" xmlns:cx1="http://schemas.microsoft.com/office/drawing/2015/9/8/chartex" xmlns:cx2="http://schemas.microsoft.com/office/drawing/2015/10/21/chartex" xmlns:cx3="http://schemas.microsoft.com/office/drawing/2016/5/9/chartex" xmlns:cx4="http://schemas.microsoft.com/office/drawing/2016/5/10/chartex" xmlns:cx5="http://schemas.microsoft.com/office/drawing/2016/5/11/chartex" xmlns:cx6="http://schemas.microsoft.com/office/drawing/2016/5/12/chartex" xmlns:cx7="http://schemas.microsoft.com/office/drawing/2016/5/13/chartex" xmlns:cx8="http://schemas.microsoft.com/office/drawing/2016/5/14/chartex" xmlns:mc="http://schemas.openxmlformats.org/markup-compatibility/2006" xmlns:aink="http://schemas.microsoft.com/office/drawing/2016/ink" xmlns:am3d="http://schemas.microsoft.com/office/drawing/2017/model3d" xmlns:o="urn:schemas-microsoft-com:office:office" xmlns:r="http://schemas.openxmlformats.org/officeDocument/2006/relationships" xmlns:m="http://schemas.openxmlformats.org/officeDocument/2006/math" xmlns:v="urn:schemas-microsoft-com:vml" xmlns:wp14="http://schemas.microsoft.com/office/word/2010/wordprocessingDrawing" xmlns:wp="http://schemas.openxmlformats.org/drawingml/2006/wordprocessingDrawing" xmlns:w10="urn:schemas-microsoft-com:office:word" xmlns:w="http://schemas.openxmlformats.org/wordprocessingml/2006/main" xmlns:w14="http://schemas.microsoft.com/office/word/2010/wordml" xmlns:w15="http://schemas.microsoft.com/office/word/2012/wordml" xmlns:w16cex="http://schemas.microsoft.com/office/word/2018/wordml/cex" xmlns:w16cid="http://schemas.microsoft.com/office/word/2016/wordml/cid" xmlns:w16="http://schemas.microsoft.com/office/word/2018/wordml" xmlns:w16se="http://schemas.microsoft.com/office/word/2015/wordml/symex" xmlns:wpg="http://schemas.microsoft.com/office/word/2010/wordprocessingGroup" xmlns:wpi="http://schemas.microsoft.com/office/word/2010/wordprocessingInk" xmlns:wne="http://schemas.microsoft.com/office/word/2006/wordml" xmlns:wps="http://schemas.microsoft.com/office/word/2010/wordprocessingShape" mc:Ignorable="w14 w15 w16se w16cid w16 w16cex wp14">
+  <w:abstractNum w:abstractNumId="0" w15:restartNumberingAfterBreak="0">
+    <w:nsid w:val="058E53FF"/>
+    <w:multiLevelType w:val="multilevel"/>
+    <w:tmpl w:val="833AB0E2"/>
+    <w:lvl w:ilvl="0">
+      <w:start w:val="1"/>
+      <w:numFmt w:val="decimal"/>
+      <w:lvlText w:val="%1."/>
+      <w:lvlJc w:val="left"/>
+      <w:pPr>
+        <w:ind w:left="720" w:hanging="360"/>
+      </w:pPr>
+      <w:rPr>
+        <w:rFonts w:hint="default"/>
+      </w:rPr>
+    </w:lvl>
+    <w:lvl w:ilvl="1">
+      <w:start w:val="2"/>
+      <w:numFmt w:val="decimal"/>
+      <w:isLgl/>
+      <w:lvlText w:val="%1.%2"/>
+      <w:lvlJc w:val="left"/>
+      <w:pPr>
+        <w:ind w:left="1095" w:hanging="375"/>
+      </w:pPr>
+      <w:rPr>
+        <w:rFonts w:hint="default"/>
+      </w:rPr>
+    </w:lvl>
+    <w:lvl w:ilvl="2">
+      <w:start w:val="1"/>
+      <w:numFmt w:val="decimal"/>
+      <w:isLgl/>
+      <w:lvlText w:val="%1.%2.%3"/>
+      <w:lvlJc w:val="left"/>
+      <w:pPr>
+        <w:ind w:left="1800" w:hanging="720"/>
+      </w:pPr>
+      <w:rPr>
+        <w:rFonts w:hint="default"/>
+      </w:rPr>
+    </w:lvl>
+    <w:lvl w:ilvl="3">
+      <w:start w:val="1"/>
+      <w:numFmt w:val="decimal"/>
+      <w:isLgl/>
+      <w:lvlText w:val="%1.%2.%3.%4"/>
+      <w:lvlJc w:val="left"/>
+      <w:pPr>
+        <w:ind w:left="2520" w:hanging="1080"/>
+      </w:pPr>
+      <w:rPr>
+        <w:rFonts w:hint="default"/>
+      </w:rPr>
+    </w:lvl>
+    <w:lvl w:ilvl="4">
+      <w:start w:val="1"/>
+      <w:numFmt w:val="decimal"/>
+      <w:isLgl/>
+      <w:lvlText w:val="%1.%2.%3.%4.%5"/>
+      <w:lvlJc w:val="left"/>
+      <w:pPr>
+        <w:ind w:left="2880" w:hanging="1080"/>
+      </w:pPr>
+      <w:rPr>
+        <w:rFonts w:hint="default"/>
+      </w:rPr>
+    </w:lvl>
+    <w:lvl w:ilvl="5">
+      <w:start w:val="1"/>
+      <w:numFmt w:val="decimal"/>
+      <w:isLgl/>
+      <w:lvlText w:val="%1.%2.%3.%4.%5.%6"/>
+      <w:lvlJc w:val="left"/>
+      <w:pPr>
+        <w:ind w:left="3600" w:hanging="1440"/>
+      </w:pPr>
+      <w:rPr>
+        <w:rFonts w:hint="default"/>
+      </w:rPr>
+    </w:lvl>
+    <w:lvl w:ilvl="6">
+      <w:start w:val="1"/>
+      <w:numFmt w:val="decimal"/>
+      <w:isLgl/>
+      <w:lvlText w:val="%1.%2.%3.%4.%5.%6.%7"/>
+      <w:lvlJc w:val="left"/>
+      <w:pPr>
+        <w:ind w:left="3960" w:hanging="1440"/>
+      </w:pPr>
+      <w:rPr>
+        <w:rFonts w:hint="default"/>
+      </w:rPr>
+    </w:lvl>
+    <w:lvl w:ilvl="7">
+      <w:start w:val="1"/>
+      <w:numFmt w:val="decimal"/>
+      <w:isLgl/>
+      <w:lvlText w:val="%1.%2.%3.%4.%5.%6.%7.%8"/>
+      <w:lvlJc w:val="left"/>
+      <w:pPr>
+        <w:ind w:left="4680" w:hanging="1800"/>
+      </w:pPr>
+      <w:rPr>
+        <w:rFonts w:hint="default"/>
+      </w:rPr>
+    </w:lvl>
+    <w:lvl w:ilvl="8">
+      <w:start w:val="1"/>
+      <w:numFmt w:val="decimal"/>
+      <w:isLgl/>
+      <w:lvlText w:val="%1.%2.%3.%4.%5.%6.%7.%8.%9"/>
+      <w:lvlJc w:val="left"/>
+      <w:pPr>
+        <w:ind w:left="5400" w:hanging="2160"/>
+      </w:pPr>
+      <w:rPr>
+        <w:rFonts w:hint="default"/>
+      </w:rPr>
+    </w:lvl>
+  </w:abstractNum>
+  <w:abstractNum w:abstractNumId="1" w15:restartNumberingAfterBreak="0">
+    <w:nsid w:val="35AA0155"/>
+    <w:multiLevelType w:val="hybridMultilevel"/>
+    <w:tmpl w:val="3320BA78"/>
+    <w:lvl w:ilvl="0" w:tplc="08090011">
+      <w:start w:val="1"/>
+      <w:numFmt w:val="decimal"/>
+      <w:lvlText w:val="%1)"/>
+      <w:lvlJc w:val="left"/>
+      <w:pPr>
+        <w:ind w:left="720" w:hanging="360"/>
+      </w:pPr>
+      <w:rPr>
+        <w:rFonts w:hint="default"/>
+      </w:rPr>
+    </w:lvl>
+    <w:lvl w:ilvl="1" w:tplc="08090019" w:tentative="1">
+      <w:start w:val="1"/>
+      <w:numFmt w:val="lowerLetter"/>
+      <w:lvlText w:val="%2."/>
+      <w:lvlJc w:val="left"/>
+      <w:pPr>
+        <w:ind w:left="1440" w:hanging="360"/>
+      </w:pPr>
+    </w:lvl>
+    <w:lvl w:ilvl="2" w:tplc="0809001B" w:tentative="1">
+      <w:start w:val="1"/>
+      <w:numFmt w:val="lowerRoman"/>
+      <w:lvlText w:val="%3."/>
+      <w:lvlJc w:val="right"/>
+      <w:pPr>
+        <w:ind w:left="2160" w:hanging="180"/>
+      </w:pPr>
+    </w:lvl>
+    <w:lvl w:ilvl="3" w:tplc="0809000F" w:tentative="1">
+      <w:start w:val="1"/>
+      <w:numFmt w:val="decimal"/>
+      <w:lvlText w:val="%4."/>
+      <w:lvlJc w:val="left"/>
+      <w:pPr>
+        <w:ind w:left="2880" w:hanging="360"/>
+      </w:pPr>
+    </w:lvl>
+    <w:lvl w:ilvl="4" w:tplc="08090019" w:tentative="1">
+      <w:start w:val="1"/>
+      <w:numFmt w:val="lowerLetter"/>
+      <w:lvlText w:val="%5."/>
+      <w:lvlJc w:val="left"/>
+      <w:pPr>
+        <w:ind w:left="3600" w:hanging="360"/>
+      </w:pPr>
+    </w:lvl>
+    <w:lvl w:ilvl="5" w:tplc="0809001B" w:tentative="1">
+      <w:start w:val="1"/>
+      <w:numFmt w:val="lowerRoman"/>
+      <w:lvlText w:val="%6."/>
+      <w:lvlJc w:val="right"/>
+      <w:pPr>
+        <w:ind w:left="4320" w:hanging="180"/>
+      </w:pPr>
+    </w:lvl>
+    <w:lvl w:ilvl="6" w:tplc="0809000F" w:tentative="1">
+      <w:start w:val="1"/>
+      <w:numFmt w:val="decimal"/>
+      <w:lvlText w:val="%7."/>
+      <w:lvlJc w:val="left"/>
+      <w:pPr>
+        <w:ind w:left="5040" w:hanging="360"/>
+      </w:pPr>
+    </w:lvl>
+    <w:lvl w:ilvl="7" w:tplc="08090019" w:tentative="1">
+      <w:start w:val="1"/>
+      <w:numFmt w:val="lowerLetter"/>
+      <w:lvlText w:val="%8."/>
+      <w:lvlJc w:val="left"/>
+      <w:pPr>
+        <w:ind w:left="5760" w:hanging="360"/>
+      </w:pPr>
+    </w:lvl>
+    <w:lvl w:ilvl="8" w:tplc="0809001B" w:tentative="1">
+      <w:start w:val="1"/>
+      <w:numFmt w:val="lowerRoman"/>
+      <w:lvlText w:val="%9."/>
+      <w:lvlJc w:val="right"/>
+      <w:pPr>
+        <w:ind w:left="6480" w:hanging="180"/>
+      </w:pPr>
+    </w:lvl>
+  </w:abstractNum>
+  <w:abstractNum w:abstractNumId="2" w15:restartNumberingAfterBreak="0">
+    <w:nsid w:val="7A1B3F93"/>
+    <w:multiLevelType w:val="multilevel"/>
+    <w:tmpl w:val="833AB0E2"/>
+    <w:lvl w:ilvl="0">
+      <w:start w:val="1"/>
+      <w:numFmt w:val="decimal"/>
+      <w:lvlText w:val="%1."/>
+      <w:lvlJc w:val="left"/>
+      <w:pPr>
+        <w:ind w:left="720" w:hanging="360"/>
+      </w:pPr>
+      <w:rPr>
+        <w:rFonts w:hint="default"/>
+      </w:rPr>
+    </w:lvl>
+    <w:lvl w:ilvl="1">
+      <w:start w:val="2"/>
+      <w:numFmt w:val="decimal"/>
+      <w:isLgl/>
+      <w:lvlText w:val="%1.%2"/>
+      <w:lvlJc w:val="left"/>
+      <w:pPr>
+        <w:ind w:left="1095" w:hanging="375"/>
+      </w:pPr>
+      <w:rPr>
+        <w:rFonts w:hint="default"/>
+      </w:rPr>
+    </w:lvl>
+    <w:lvl w:ilvl="2">
+      <w:start w:val="1"/>
+      <w:numFmt w:val="decimal"/>
+      <w:isLgl/>
+      <w:lvlText w:val="%1.%2.%3"/>
+      <w:lvlJc w:val="left"/>
+      <w:pPr>
+        <w:ind w:left="1800" w:hanging="720"/>
+      </w:pPr>
+      <w:rPr>
+        <w:rFonts w:hint="default"/>
+      </w:rPr>
+    </w:lvl>
+    <w:lvl w:ilvl="3">
+      <w:start w:val="1"/>
+      <w:numFmt w:val="decimal"/>
+      <w:isLgl/>
+      <w:lvlText w:val="%1.%2.%3.%4"/>
+      <w:lvlJc w:val="left"/>
+      <w:pPr>
+        <w:ind w:left="2520" w:hanging="1080"/>
+      </w:pPr>
+      <w:rPr>
+        <w:rFonts w:hint="default"/>
+      </w:rPr>
+    </w:lvl>
+    <w:lvl w:ilvl="4">
+      <w:start w:val="1"/>
+      <w:numFmt w:val="decimal"/>
+      <w:isLgl/>
+      <w:lvlText w:val="%1.%2.%3.%4.%5"/>
+      <w:lvlJc w:val="left"/>
+      <w:pPr>
+        <w:ind w:left="2880" w:hanging="1080"/>
+      </w:pPr>
+      <w:rPr>
+        <w:rFonts w:hint="default"/>
+      </w:rPr>
+    </w:lvl>
+    <w:lvl w:ilvl="5">
+      <w:start w:val="1"/>
+      <w:numFmt w:val="decimal"/>
+      <w:isLgl/>
+      <w:lvlText w:val="%1.%2.%3.%4.%5.%6"/>
+      <w:lvlJc w:val="left"/>
+      <w:pPr>
+        <w:ind w:left="3600" w:hanging="1440"/>
+      </w:pPr>
+      <w:rPr>
+        <w:rFonts w:hint="default"/>
+      </w:rPr>
+    </w:lvl>
+    <w:lvl w:ilvl="6">
+      <w:start w:val="1"/>
+      <w:numFmt w:val="decimal"/>
+      <w:isLgl/>
+      <w:lvlText w:val="%1.%2.%3.%4.%5.%6.%7"/>
+      <w:lvlJc w:val="left"/>
+      <w:pPr>
+        <w:ind w:left="3960" w:hanging="1440"/>
+      </w:pPr>
+      <w:rPr>
+        <w:rFonts w:hint="default"/>
+      </w:rPr>
+    </w:lvl>
+    <w:lvl w:ilvl="7">
+      <w:start w:val="1"/>
+      <w:numFmt w:val="decimal"/>
+      <w:isLgl/>
+      <w:lvlText w:val="%1.%2.%3.%4.%5.%6.%7.%8"/>
+      <w:lvlJc w:val="left"/>
+      <w:pPr>
+        <w:ind w:left="4680" w:hanging="1800"/>
+      </w:pPr>
+      <w:rPr>
+        <w:rFonts w:hint="default"/>
+      </w:rPr>
+    </w:lvl>
+    <w:lvl w:ilvl="8">
+      <w:start w:val="1"/>
+      <w:numFmt w:val="decimal"/>
+      <w:isLgl/>
+      <w:lvlText w:val="%1.%2.%3.%4.%5.%6.%7.%8.%9"/>
+      <w:lvlJc w:val="left"/>
+      <w:pPr>
+        <w:ind w:left="5400" w:hanging="2160"/>
+      </w:pPr>
+      <w:rPr>
+        <w:rFonts w:hint="default"/>
+      </w:rPr>
+    </w:lvl>
+  </w:abstractNum>
+  <w:num w:numId="1">
+    <w:abstractNumId w:val="0"/>
+  </w:num>
+  <w:num w:numId="2">
+    <w:abstractNumId w:val="1"/>
+  </w:num>
+  <w:num w:numId="3">
+    <w:abstractNumId w:val="2"/>
+  </w:num>
+</w:numbering>
 </file>
 
 <file path=word/styles.xml><?xml version="1.0" encoding="utf-8"?>
@@ -1581,6 +2719,17 @@
       <w:szCs w:val="24"/>
     </w:rPr>
   </w:style>
+  <w:style w:type="paragraph" w:styleId="ListParagraph">
+    <w:name w:val="List Paragraph"/>
+    <w:basedOn w:val="Normal"/>
+    <w:uiPriority w:val="34"/>
+    <w:qFormat/>
+    <w:rsid w:val="00257E84"/>
+    <w:pPr>
+      <w:ind w:left="720"/>
+      <w:contextualSpacing/>
+    </w:pPr>
+  </w:style>
 </w:styles>
 </file>
 

</xml_diff>